<commit_message>
Start of DBSCAN implementation
</commit_message>
<xml_diff>
--- a/Vortragsskript.docx
+++ b/Vortragsskript.docx
@@ -65,142 +65,1488 @@
       </w:pPr>
     </w:p>
     <w:p>
-      <w:pPr>
-        <w:rPr>
-          <w:lang w:val="en-US"/>
-        </w:rPr>
-      </w:pPr>
-      <w:r>
-        <w:rPr>
-          <w:lang w:val="en-US"/>
-        </w:rPr>
-        <w:t xml:space="preserve">DBSCAN + </w:t>
+      <w:r>
+        <w:t>DBSCAN + evtl. eine aus {Control Chart,</w:t>
+      </w:r>
+      <w:r>
+        <w:tab/>
+        <w:t xml:space="preserve">Linear Regression, Manhattan </w:t>
       </w:r>
       <w:proofErr w:type="spellStart"/>
       <w:r>
-        <w:rPr>
-          <w:lang w:val="en-US"/>
-        </w:rPr>
-        <w:t>evtl</w:t>
+        <w:t>Distance</w:t>
       </w:r>
       <w:proofErr w:type="spellEnd"/>
       <w:r>
-        <w:rPr>
-          <w:lang w:val="en-US"/>
+        <w:t xml:space="preserve"> </w:t>
+      </w:r>
+      <w:proofErr w:type="spellStart"/>
+      <w:r>
+        <w:t>Techniques</w:t>
+      </w:r>
+      <w:proofErr w:type="spellEnd"/>
+      <w:r>
+        <w:t>} (Q3)</w:t>
+      </w:r>
+    </w:p>
+    <w:p/>
+    <w:p>
+      <w:pPr>
+        <w:pStyle w:val="berschrift1"/>
+      </w:pPr>
+      <w:r>
+        <w:t>DBS</w:t>
+      </w:r>
+      <w:r>
+        <w:t>CAN</w:t>
+      </w:r>
+    </w:p>
+    <w:p>
+      <w:pPr>
+        <w:pStyle w:val="Listenabsatz"/>
+        <w:numPr>
+          <w:ilvl w:val="0"/>
+          <w:numId w:val="6"/>
+        </w:numPr>
+        <w:rPr>
+          <w:lang w:val="en-US"/>
+        </w:rPr>
+      </w:pPr>
+      <w:r>
+        <w:rPr>
+          <w:lang w:val="en-US"/>
+        </w:rPr>
+        <w:t>“</w:t>
+      </w:r>
+      <w:r>
+        <w:rPr>
+          <w:lang w:val="en-US"/>
+        </w:rPr>
+        <w:t>Density-Based Spatial Clustering o</w:t>
+      </w:r>
+      <w:r>
+        <w:rPr>
+          <w:lang w:val="en-US"/>
+        </w:rPr>
+        <w:t>f Applications with Noise”</w:t>
+      </w:r>
+    </w:p>
+    <w:p>
+      <w:pPr>
+        <w:pStyle w:val="Listenabsatz"/>
+        <w:numPr>
+          <w:ilvl w:val="0"/>
+          <w:numId w:val="6"/>
+        </w:numPr>
+        <w:rPr>
+          <w:lang w:val="en-US"/>
+        </w:rPr>
+      </w:pPr>
+      <w:r>
+        <w:rPr>
+          <w:lang w:val="en-US"/>
+        </w:rPr>
+        <w:t xml:space="preserve">Ein </w:t>
+      </w:r>
+      <w:proofErr w:type="spellStart"/>
+      <w:r>
+        <w:rPr>
+          <w:lang w:val="en-US"/>
+        </w:rPr>
+        <w:t>beliebtes</w:t>
+      </w:r>
+      <w:proofErr w:type="spellEnd"/>
+      <w:r>
+        <w:rPr>
+          <w:lang w:val="en-US"/>
+        </w:rPr>
+        <w:t xml:space="preserve"> </w:t>
+      </w:r>
+      <w:proofErr w:type="spellStart"/>
+      <w:r>
+        <w:rPr>
+          <w:lang w:val="en-US"/>
+        </w:rPr>
+        <w:t>dichtebasiertes</w:t>
+      </w:r>
+      <w:proofErr w:type="spellEnd"/>
+      <w:r>
+        <w:rPr>
+          <w:lang w:val="en-US"/>
+        </w:rPr>
+        <w:t xml:space="preserve"> </w:t>
+      </w:r>
+      <w:proofErr w:type="spellStart"/>
+      <w:r>
+        <w:rPr>
+          <w:lang w:val="en-US"/>
+        </w:rPr>
+        <w:t>Gruppierungsverfahren</w:t>
+      </w:r>
+      <w:proofErr w:type="spellEnd"/>
+    </w:p>
+    <w:p>
+      <w:pPr>
+        <w:pStyle w:val="Listenabsatz"/>
+        <w:numPr>
+          <w:ilvl w:val="0"/>
+          <w:numId w:val="6"/>
+        </w:numPr>
+      </w:pPr>
+      <w:r>
+        <w:t>Ausreißer sind diejenigen Punkte, d</w:t>
+      </w:r>
+      <w:r>
+        <w:t xml:space="preserve">ie in einem Radius von </w:t>
+      </w:r>
+      <w:proofErr w:type="spellStart"/>
+      <w:r>
+        <w:t>epsilon</w:t>
+      </w:r>
+      <w:proofErr w:type="spellEnd"/>
+      <w:r>
+        <w:t xml:space="preserve"> (</w:t>
+      </w:r>
+      <w:bookmarkStart w:id="0" w:name="_Hlk134605182"/>
+      <w:r>
+        <w:rPr>
+          <w:b/>
+        </w:rPr>
+        <w:t>ε-Umgebung</w:t>
+      </w:r>
+      <w:bookmarkEnd w:id="0"/>
+      <w:r>
+        <w:t>) weniger als p (</w:t>
+      </w:r>
+      <w:r>
+        <w:rPr>
+          <w:b/>
+        </w:rPr>
+        <w:t>Dichte</w:t>
+      </w:r>
+      <w:r>
+        <w:t>) Nachbarn haben</w:t>
+      </w:r>
+    </w:p>
+    <w:p>
+      <w:pPr>
+        <w:pStyle w:val="Listenabsatz"/>
+        <w:numPr>
+          <w:ilvl w:val="0"/>
+          <w:numId w:val="6"/>
+        </w:numPr>
+      </w:pPr>
+      <w:r>
+        <w:rPr>
+          <w:b/>
+        </w:rPr>
+        <w:t>ε</w:t>
+      </w:r>
+      <w:r>
+        <w:t>: Ein festgelegter Radius</w:t>
+      </w:r>
+      <w:r>
+        <w:t xml:space="preserve">, der die Reichweite der </w:t>
+      </w:r>
+      <w:r>
+        <w:t>ε-Umgebung</w:t>
+      </w:r>
+      <w:r>
+        <w:t xml:space="preserve"> bestimmt</w:t>
+      </w:r>
+    </w:p>
+    <w:p>
+      <w:pPr>
+        <w:pStyle w:val="Listenabsatz"/>
+        <w:numPr>
+          <w:ilvl w:val="0"/>
+          <w:numId w:val="6"/>
+        </w:numPr>
+      </w:pPr>
+      <w:proofErr w:type="spellStart"/>
+      <w:r>
+        <w:rPr>
+          <w:b/>
+        </w:rPr>
+        <w:t>minPts</w:t>
+      </w:r>
+      <w:proofErr w:type="spellEnd"/>
+      <w:r>
+        <w:t>: Eine Anzahl an Punkten</w:t>
+      </w:r>
+      <w:r>
+        <w:t>, die eine Mindestdichte festlegt</w:t>
+      </w:r>
+    </w:p>
+    <w:p>
+      <w:pPr>
+        <w:pStyle w:val="Listenabsatz"/>
+        <w:numPr>
+          <w:ilvl w:val="0"/>
+          <w:numId w:val="6"/>
+        </w:numPr>
+      </w:pPr>
+      <w:r>
+        <w:rPr>
+          <w:b/>
+        </w:rPr>
+        <w:t>Kernpunkt („</w:t>
+      </w:r>
+      <w:r>
+        <w:rPr>
+          <w:b/>
+        </w:rPr>
+        <w:t>Core Point</w:t>
+      </w:r>
+      <w:r>
+        <w:rPr>
+          <w:b/>
+        </w:rPr>
+        <w:t>“)</w:t>
+      </w:r>
+      <w:r>
+        <w:t xml:space="preserve">: Ein Datenpunkt gilt als </w:t>
+      </w:r>
+      <w:r>
+        <w:t>Kernpunkt</w:t>
+      </w:r>
+      <w:r>
+        <w:t xml:space="preserve">, wenn </w:t>
+      </w:r>
+      <w:r>
+        <w:t xml:space="preserve">sich in einem Umkreis von </w:t>
+      </w:r>
+      <w:r>
+        <w:t>ε</w:t>
+      </w:r>
+      <w:r>
+        <w:t xml:space="preserve"> um ihn herum, mindestens </w:t>
+      </w:r>
+      <w:proofErr w:type="spellStart"/>
+      <w:r>
+        <w:t>minPts</w:t>
+      </w:r>
+      <w:proofErr w:type="spellEnd"/>
+      <w:r>
+        <w:t xml:space="preserve"> Datenpunkte </w:t>
+      </w:r>
+      <w:r>
+        <w:t>(inkl. sich selbst)</w:t>
+      </w:r>
+      <w:r>
+        <w:t xml:space="preserve"> befinden.</w:t>
+      </w:r>
+    </w:p>
+    <w:p>
+      <w:pPr>
+        <w:pStyle w:val="Listenabsatz"/>
+        <w:numPr>
+          <w:ilvl w:val="0"/>
+          <w:numId w:val="6"/>
+        </w:numPr>
+      </w:pPr>
+      <w:r>
+        <w:rPr>
+          <w:b/>
+        </w:rPr>
+        <w:t>Direkt-dichteerreichbar („</w:t>
+      </w:r>
+      <w:proofErr w:type="spellStart"/>
+      <w:r>
+        <w:rPr>
+          <w:b/>
+        </w:rPr>
+        <w:t>D</w:t>
+      </w:r>
+      <w:r>
+        <w:rPr>
+          <w:b/>
+        </w:rPr>
+        <w:t>irect</w:t>
+      </w:r>
+      <w:proofErr w:type="spellEnd"/>
+      <w:r>
+        <w:rPr>
+          <w:b/>
+        </w:rPr>
+        <w:t xml:space="preserve"> </w:t>
+      </w:r>
+      <w:r>
+        <w:rPr>
+          <w:b/>
+        </w:rPr>
+        <w:t>D</w:t>
+      </w:r>
+      <w:r>
+        <w:rPr>
+          <w:b/>
+        </w:rPr>
+        <w:t xml:space="preserve">ensity </w:t>
+      </w:r>
+      <w:proofErr w:type="spellStart"/>
+      <w:r>
+        <w:rPr>
+          <w:b/>
+        </w:rPr>
+        <w:t>R</w:t>
+      </w:r>
+      <w:r>
+        <w:rPr>
+          <w:b/>
+        </w:rPr>
+        <w:t>eachable</w:t>
+      </w:r>
+      <w:proofErr w:type="spellEnd"/>
+      <w:r>
+        <w:rPr>
+          <w:b/>
+        </w:rPr>
+        <w:t>“)</w:t>
+      </w:r>
+      <w:r>
+        <w:t xml:space="preserve">: </w:t>
+      </w:r>
+      <w:r>
+        <w:t xml:space="preserve">Zwei </w:t>
+      </w:r>
+      <w:r>
+        <w:t xml:space="preserve">Punkte, </w:t>
+      </w:r>
+      <w:proofErr w:type="gramStart"/>
+      <w:r>
+        <w:t>die</w:t>
+      </w:r>
+      <w:r>
+        <w:t xml:space="preserve"> </w:t>
+      </w:r>
+      <w:r>
+        <w:t>,</w:t>
+      </w:r>
+      <w:proofErr w:type="gramEnd"/>
+      <w:r>
+        <w:t xml:space="preserve"> sind </w:t>
+      </w:r>
+      <w:r>
+        <w:t>d</w:t>
+      </w:r>
+      <w:r>
+        <w:t>irekt-dichteerreichbar</w:t>
+      </w:r>
+      <w:r>
+        <w:t>.</w:t>
+      </w:r>
+    </w:p>
+    <w:p>
+      <w:pPr>
+        <w:pStyle w:val="Listenabsatz"/>
+        <w:numPr>
+          <w:ilvl w:val="0"/>
+          <w:numId w:val="6"/>
+        </w:numPr>
+        <w:rPr>
+          <w:b/>
+        </w:rPr>
+      </w:pPr>
+      <w:r>
+        <w:rPr>
+          <w:b/>
+        </w:rPr>
+        <w:t>Dichteerreichbar („</w:t>
+      </w:r>
+      <w:r>
+        <w:rPr>
+          <w:b/>
+        </w:rPr>
+        <w:t>D</w:t>
+      </w:r>
+      <w:r>
+        <w:rPr>
+          <w:b/>
+        </w:rPr>
+        <w:t xml:space="preserve">ensity </w:t>
+      </w:r>
+      <w:proofErr w:type="spellStart"/>
+      <w:r>
+        <w:rPr>
+          <w:b/>
+        </w:rPr>
+        <w:t>R</w:t>
+      </w:r>
+      <w:r>
+        <w:rPr>
+          <w:b/>
+        </w:rPr>
+        <w:t>eachable</w:t>
+      </w:r>
+      <w:proofErr w:type="spellEnd"/>
+      <w:r>
+        <w:rPr>
+          <w:b/>
+        </w:rPr>
+        <w:t>“)</w:t>
+      </w:r>
+      <w:r>
+        <w:t xml:space="preserve">: Zwei </w:t>
+      </w:r>
+      <w:r>
+        <w:t xml:space="preserve">Punkte, </w:t>
+      </w:r>
+      <w:proofErr w:type="gramStart"/>
+      <w:r>
+        <w:t>die ,</w:t>
+      </w:r>
+      <w:proofErr w:type="gramEnd"/>
+      <w:r>
+        <w:t xml:space="preserve"> sind </w:t>
+      </w:r>
+      <w:r>
+        <w:t>d</w:t>
+      </w:r>
+      <w:r>
+        <w:t>ichteverbunden</w:t>
+      </w:r>
+      <w:r>
+        <w:t>.</w:t>
+      </w:r>
+    </w:p>
+    <w:p>
+      <w:pPr>
+        <w:pStyle w:val="Listenabsatz"/>
+        <w:numPr>
+          <w:ilvl w:val="0"/>
+          <w:numId w:val="6"/>
+        </w:numPr>
+        <w:rPr>
+          <w:b/>
+        </w:rPr>
+      </w:pPr>
+      <w:r>
+        <w:rPr>
+          <w:b/>
+        </w:rPr>
+        <w:t>Dichteverbunden („</w:t>
+      </w:r>
+      <w:r>
+        <w:rPr>
+          <w:b/>
+        </w:rPr>
+        <w:t>D</w:t>
+      </w:r>
+      <w:r>
+        <w:rPr>
+          <w:b/>
+        </w:rPr>
+        <w:t xml:space="preserve">ensity </w:t>
+      </w:r>
+      <w:proofErr w:type="spellStart"/>
+      <w:r>
+        <w:rPr>
+          <w:b/>
+        </w:rPr>
+        <w:t>Connected</w:t>
+      </w:r>
+      <w:proofErr w:type="spellEnd"/>
+      <w:r>
+        <w:rPr>
+          <w:b/>
+        </w:rPr>
+        <w:t>“)</w:t>
+      </w:r>
+      <w:r>
+        <w:t xml:space="preserve">: </w:t>
+      </w:r>
+      <w:r>
+        <w:t xml:space="preserve">Zwei Punkte, </w:t>
+      </w:r>
+      <w:proofErr w:type="gramStart"/>
+      <w:r>
+        <w:t>die ,</w:t>
+      </w:r>
+      <w:proofErr w:type="gramEnd"/>
+      <w:r>
+        <w:t xml:space="preserve"> sind </w:t>
+      </w:r>
+      <w:r>
+        <w:t>d</w:t>
+      </w:r>
+      <w:r>
+        <w:t>ichteverbunden</w:t>
+      </w:r>
+      <w:r>
+        <w:t>.</w:t>
+      </w:r>
+    </w:p>
+    <w:p>
+      <w:pPr>
+        <w:pStyle w:val="Listenabsatz"/>
+        <w:numPr>
+          <w:ilvl w:val="0"/>
+          <w:numId w:val="6"/>
+        </w:numPr>
+        <w:rPr>
+          <w:b/>
+        </w:rPr>
+      </w:pPr>
+      <w:r>
+        <w:rPr>
+          <w:b/>
+        </w:rPr>
+        <w:t>Grenzpunkt („</w:t>
+      </w:r>
+      <w:r>
+        <w:rPr>
+          <w:b/>
+        </w:rPr>
+        <w:t>Border Point</w:t>
+      </w:r>
+      <w:r>
+        <w:rPr>
+          <w:b/>
+        </w:rPr>
+        <w:t>“)</w:t>
+      </w:r>
+      <w:r>
+        <w:t xml:space="preserve">: </w:t>
+      </w:r>
+    </w:p>
+    <w:p>
+      <w:pPr>
+        <w:pStyle w:val="Listenabsatz"/>
+        <w:numPr>
+          <w:ilvl w:val="0"/>
+          <w:numId w:val="6"/>
+        </w:numPr>
+        <w:rPr>
+          <w:b/>
+        </w:rPr>
+      </w:pPr>
+      <w:r>
+        <w:rPr>
+          <w:b/>
+        </w:rPr>
+        <w:t>Rauschen („</w:t>
+      </w:r>
+      <w:r>
+        <w:rPr>
+          <w:b/>
+        </w:rPr>
+        <w:t>Noise</w:t>
+      </w:r>
+      <w:r>
+        <w:rPr>
+          <w:b/>
+        </w:rPr>
+        <w:t>“)</w:t>
+      </w:r>
+      <w:r>
+        <w:t xml:space="preserve">: </w:t>
+      </w:r>
+      <w:r>
+        <w:t>Punkte, die von keinem Kernpunkt aus dichteerreichbar sind.</w:t>
+      </w:r>
+    </w:p>
+    <w:p>
+      <w:pPr>
+        <w:pStyle w:val="Listenabsatz"/>
+        <w:numPr>
+          <w:ilvl w:val="0"/>
+          <w:numId w:val="6"/>
+        </w:numPr>
+      </w:pPr>
+      <w:r>
+        <w:t>OPTICS</w:t>
+      </w:r>
+      <w:r>
+        <w:t xml:space="preserve">, LSDBC und HDBSCAN </w:t>
+      </w:r>
+      <w:r>
+        <w:t xml:space="preserve">(ignoriert Border Points) </w:t>
+      </w:r>
+      <w:r>
+        <w:t>sind DBSCAN-Varianten, die Gruppen auf verschiedenen Hierarchie-Ebenen finden können</w:t>
+      </w:r>
+    </w:p>
+    <w:p>
+      <w:pPr>
+        <w:pStyle w:val="Listenabsatz"/>
+        <w:numPr>
+          <w:ilvl w:val="0"/>
+          <w:numId w:val="6"/>
+        </w:numPr>
+      </w:pPr>
+    </w:p>
+    <w:p/>
+    <w:p>
+      <w:r>
+        <w:t>Fragen:</w:t>
+      </w:r>
+    </w:p>
+    <w:p>
+      <w:pPr>
+        <w:pStyle w:val="Listenabsatz"/>
+        <w:numPr>
+          <w:ilvl w:val="0"/>
+          <w:numId w:val="6"/>
+        </w:numPr>
+      </w:pPr>
+      <w:r>
+        <w:t>Data-Mining hypothesenfrei – wir sagen de</w:t>
+      </w:r>
+      <w:r>
+        <w:t>m Verfahren nicht, wonach es suchen soll. Inwiefern ist die Bestimmung der DBSCAN-Parameter hypothesenfrei?</w:t>
+      </w:r>
+    </w:p>
+    <w:p>
+      <w:pPr>
+        <w:pStyle w:val="Listenabsatz"/>
+        <w:numPr>
+          <w:ilvl w:val="0"/>
+          <w:numId w:val="6"/>
+        </w:numPr>
+      </w:pPr>
+      <w:r>
+        <w:t>Wie bestimmt man die Parameter?</w:t>
+      </w:r>
+    </w:p>
+    <w:p/>
+    <w:p>
+      <w:pPr>
+        <w:pStyle w:val="berschrift1"/>
+        <w:rPr>
+          <w:rFonts w:ascii="Arial" w:hAnsi="Arial" w:cs="Arial"/>
+        </w:rPr>
+      </w:pPr>
+      <w:r>
+        <w:rPr>
+          <w:rFonts w:ascii="Arial" w:hAnsi="Arial" w:cs="Arial"/>
+        </w:rPr>
+        <w:t>Alt:</w:t>
+      </w:r>
+    </w:p>
+    <w:p>
+      <w:pPr>
+        <w:pStyle w:val="berschrift1"/>
+        <w:rPr>
+          <w:rFonts w:ascii="Arial" w:hAnsi="Arial" w:cs="Arial"/>
+        </w:rPr>
+      </w:pPr>
+      <w:r>
+        <w:rPr>
+          <w:rFonts w:ascii="Arial" w:hAnsi="Arial" w:cs="Arial"/>
+        </w:rPr>
+        <w:t>Einleitung</w:t>
+      </w:r>
+    </w:p>
+    <w:p>
+      <w:pPr>
+        <w:pStyle w:val="StandardWeb"/>
+        <w:rPr>
+          <w:rFonts w:ascii="Arial" w:hAnsi="Arial" w:cs="Arial"/>
+          <w:sz w:val="22"/>
+          <w:szCs w:val="22"/>
+        </w:rPr>
+      </w:pPr>
+      <w:r>
+        <w:rPr>
+          <w:rFonts w:ascii="Arial" w:hAnsi="Arial" w:cs="Arial"/>
+          <w:sz w:val="22"/>
+          <w:szCs w:val="22"/>
+        </w:rPr>
+        <w:t xml:space="preserve">Ich halte heute meinen Vortrag über </w:t>
+      </w:r>
+      <w:r>
+        <w:rPr>
+          <w:rFonts w:ascii="Arial" w:hAnsi="Arial" w:cs="Arial"/>
+          <w:sz w:val="22"/>
+          <w:szCs w:val="22"/>
+        </w:rPr>
+        <w:t xml:space="preserve">„Vergleich von Data-Mining-Verfahren zur </w:t>
+      </w:r>
+      <w:proofErr w:type="spellStart"/>
+      <w:r>
+        <w:rPr>
+          <w:rFonts w:ascii="Arial" w:hAnsi="Arial" w:cs="Arial"/>
+          <w:sz w:val="22"/>
+          <w:szCs w:val="22"/>
+        </w:rPr>
+        <w:t>Outlier</w:t>
+      </w:r>
+      <w:proofErr w:type="spellEnd"/>
+      <w:r>
+        <w:rPr>
+          <w:rFonts w:ascii="Arial" w:hAnsi="Arial" w:cs="Arial"/>
+          <w:sz w:val="22"/>
+          <w:szCs w:val="22"/>
+        </w:rPr>
+        <w:t xml:space="preserve"> </w:t>
+      </w:r>
+      <w:proofErr w:type="spellStart"/>
+      <w:r>
+        <w:rPr>
+          <w:rFonts w:ascii="Arial" w:hAnsi="Arial" w:cs="Arial"/>
+          <w:sz w:val="22"/>
+          <w:szCs w:val="22"/>
+        </w:rPr>
+        <w:t>Detection</w:t>
+      </w:r>
+      <w:proofErr w:type="spellEnd"/>
+      <w:r>
+        <w:rPr>
+          <w:rFonts w:ascii="Arial" w:hAnsi="Arial" w:cs="Arial"/>
+          <w:sz w:val="22"/>
+          <w:szCs w:val="22"/>
+        </w:rPr>
+        <w:t>“</w:t>
+      </w:r>
+      <w:r>
+        <w:rPr>
+          <w:rFonts w:ascii="Arial" w:hAnsi="Arial" w:cs="Arial"/>
+          <w:sz w:val="22"/>
+          <w:szCs w:val="22"/>
+        </w:rPr>
+        <w:t xml:space="preserve">. Wir fangen einfach an, aber später wird es sehr mathematisch, daher ist </w:t>
+      </w:r>
+      <w:r>
+        <w:rPr>
+          <w:rFonts w:ascii="Arial" w:hAnsi="Arial" w:cs="Arial"/>
+          <w:sz w:val="22"/>
+          <w:szCs w:val="22"/>
+        </w:rPr>
+        <w:t>eure volle Aufmerksamkeit vonnöten.</w:t>
+      </w:r>
+    </w:p>
+    <w:p>
+      <w:pPr>
+        <w:pStyle w:val="StandardWeb"/>
+        <w:rPr>
+          <w:rFonts w:ascii="Arial" w:hAnsi="Arial" w:cs="Arial"/>
+          <w:i/>
+          <w:sz w:val="22"/>
+          <w:szCs w:val="22"/>
+        </w:rPr>
+      </w:pPr>
+      <w:r>
+        <w:rPr>
+          <w:rFonts w:ascii="Arial" w:hAnsi="Arial" w:cs="Arial"/>
+          <w:b/>
+          <w:i/>
+          <w:sz w:val="22"/>
+          <w:szCs w:val="22"/>
+        </w:rPr>
+        <w:t>[</w:t>
+      </w:r>
+      <w:r>
+        <w:rPr>
+          <w:rFonts w:ascii="Arial" w:hAnsi="Arial" w:cs="Arial"/>
+          <w:b/>
+          <w:i/>
+          <w:sz w:val="22"/>
+          <w:szCs w:val="22"/>
+        </w:rPr>
+        <w:sym w:font="Wingdings" w:char="F0E8"/>
+      </w:r>
+      <w:r>
+        <w:rPr>
+          <w:rFonts w:ascii="Arial" w:hAnsi="Arial" w:cs="Arial"/>
+          <w:b/>
+          <w:i/>
+          <w:sz w:val="22"/>
+          <w:szCs w:val="22"/>
+        </w:rPr>
+        <w:t>Gliederung</w:t>
+      </w:r>
+      <w:r>
+        <w:rPr>
+          <w:rFonts w:ascii="Arial" w:hAnsi="Arial" w:cs="Arial"/>
+          <w:b/>
+          <w:i/>
+          <w:sz w:val="22"/>
+          <w:szCs w:val="22"/>
+        </w:rPr>
+        <w:t>]</w:t>
+      </w:r>
+    </w:p>
+    <w:p>
+      <w:pPr>
+        <w:pStyle w:val="StandardWeb"/>
+        <w:rPr>
+          <w:rFonts w:ascii="Arial" w:hAnsi="Arial" w:cs="Arial"/>
+          <w:sz w:val="22"/>
+          <w:szCs w:val="22"/>
+        </w:rPr>
+      </w:pPr>
+      <w:r>
+        <w:rPr>
+          <w:rFonts w:ascii="Arial" w:hAnsi="Arial" w:cs="Arial"/>
+          <w:sz w:val="22"/>
+          <w:szCs w:val="22"/>
+        </w:rPr>
+        <w:lastRenderedPageBreak/>
+        <w:t xml:space="preserve">Stell dir vor, du arbeitest beim Hamburger Verkehrsministerium und sollst aus </w:t>
+      </w:r>
+      <w:r>
+        <w:rPr>
+          <w:rFonts w:ascii="Arial" w:hAnsi="Arial" w:cs="Arial"/>
+          <w:b/>
+          <w:sz w:val="22"/>
+          <w:szCs w:val="22"/>
+        </w:rPr>
+        <w:t>Geschwindigkeitsmessungen</w:t>
+      </w:r>
+      <w:r>
+        <w:rPr>
+          <w:rFonts w:ascii="Arial" w:hAnsi="Arial" w:cs="Arial"/>
+          <w:sz w:val="22"/>
+          <w:szCs w:val="22"/>
+        </w:rPr>
+        <w:t xml:space="preserve"> an einem Standort </w:t>
+      </w:r>
+      <w:r>
+        <w:rPr>
+          <w:rFonts w:ascii="Arial" w:hAnsi="Arial" w:cs="Arial"/>
+          <w:b/>
+          <w:sz w:val="22"/>
+          <w:szCs w:val="22"/>
+        </w:rPr>
+        <w:t>aussagekräftige Kennzahlen</w:t>
+      </w:r>
+      <w:r>
+        <w:rPr>
+          <w:rFonts w:ascii="Arial" w:hAnsi="Arial" w:cs="Arial"/>
+          <w:sz w:val="22"/>
+          <w:szCs w:val="22"/>
+        </w:rPr>
+        <w:t xml:space="preserve"> ermitteln.</w:t>
+      </w:r>
+    </w:p>
+    <w:p>
+      <w:pPr>
+        <w:pStyle w:val="StandardWeb"/>
+        <w:rPr>
+          <w:rFonts w:ascii="Arial" w:hAnsi="Arial" w:cs="Arial"/>
+          <w:sz w:val="22"/>
+          <w:szCs w:val="22"/>
+        </w:rPr>
+      </w:pPr>
+      <w:r>
+        <w:rPr>
+          <w:rFonts w:ascii="Arial" w:hAnsi="Arial" w:cs="Arial"/>
+          <w:sz w:val="22"/>
+          <w:szCs w:val="22"/>
+        </w:rPr>
+        <w:t xml:space="preserve">Dich interessiert im ersten Schritt, ob die Autofahrer im </w:t>
+      </w:r>
+      <w:r>
+        <w:rPr>
+          <w:rFonts w:ascii="Arial" w:hAnsi="Arial" w:cs="Arial"/>
+          <w:b/>
+          <w:sz w:val="22"/>
+          <w:szCs w:val="22"/>
+        </w:rPr>
+        <w:t>Durchschnitt</w:t>
+      </w:r>
+      <w:r>
+        <w:rPr>
+          <w:rFonts w:ascii="Arial" w:hAnsi="Arial" w:cs="Arial"/>
+          <w:sz w:val="22"/>
+          <w:szCs w:val="22"/>
+        </w:rPr>
+        <w:t xml:space="preserve"> das Tempolimit einhalten und wie groß </w:t>
+      </w:r>
+      <w:r>
+        <w:rPr>
+          <w:rFonts w:ascii="Arial" w:hAnsi="Arial" w:cs="Arial"/>
+          <w:sz w:val="22"/>
+          <w:szCs w:val="22"/>
+        </w:rPr>
+        <w:t>der</w:t>
+      </w:r>
+      <w:r>
+        <w:rPr>
+          <w:rFonts w:ascii="Arial" w:hAnsi="Arial" w:cs="Arial"/>
+          <w:sz w:val="22"/>
+          <w:szCs w:val="22"/>
+        </w:rPr>
+        <w:t xml:space="preserve"> </w:t>
+      </w:r>
+      <w:r>
+        <w:rPr>
+          <w:rFonts w:ascii="Arial" w:hAnsi="Arial" w:cs="Arial"/>
+          <w:b/>
+          <w:sz w:val="22"/>
+          <w:szCs w:val="22"/>
+        </w:rPr>
+        <w:t>Unterschied</w:t>
+      </w:r>
+      <w:r>
+        <w:rPr>
+          <w:rFonts w:ascii="Arial" w:hAnsi="Arial" w:cs="Arial"/>
+          <w:sz w:val="22"/>
+          <w:szCs w:val="22"/>
+        </w:rPr>
+        <w:t xml:space="preserve"> bei den gefahrenen Geschwindigkeiten </w:t>
+      </w:r>
+      <w:r>
+        <w:rPr>
+          <w:rFonts w:ascii="Arial" w:hAnsi="Arial" w:cs="Arial"/>
+          <w:sz w:val="22"/>
+          <w:szCs w:val="22"/>
+        </w:rPr>
+        <w:t>ist</w:t>
+      </w:r>
+      <w:r>
+        <w:rPr>
+          <w:rFonts w:ascii="Arial" w:hAnsi="Arial" w:cs="Arial"/>
+          <w:sz w:val="22"/>
+          <w:szCs w:val="22"/>
+        </w:rPr>
+        <w:t>.</w:t>
+      </w:r>
+      <w:r>
+        <w:rPr>
+          <w:rFonts w:ascii="Arial" w:hAnsi="Arial" w:cs="Arial"/>
+          <w:sz w:val="22"/>
+          <w:szCs w:val="22"/>
+        </w:rPr>
+        <w:t xml:space="preserve"> Dazu willst du den </w:t>
+      </w:r>
+      <w:r>
+        <w:rPr>
+          <w:rFonts w:ascii="Arial" w:hAnsi="Arial" w:cs="Arial"/>
+          <w:b/>
+          <w:sz w:val="22"/>
+          <w:szCs w:val="22"/>
+        </w:rPr>
+        <w:t>Mittelwert</w:t>
+      </w:r>
+      <w:r>
+        <w:rPr>
+          <w:rFonts w:ascii="Arial" w:hAnsi="Arial" w:cs="Arial"/>
+          <w:sz w:val="22"/>
+          <w:szCs w:val="22"/>
+        </w:rPr>
+        <w:t xml:space="preserve"> bzw. die </w:t>
+      </w:r>
+      <w:r>
+        <w:rPr>
+          <w:rFonts w:ascii="Arial" w:hAnsi="Arial" w:cs="Arial"/>
+          <w:b/>
+          <w:sz w:val="22"/>
+          <w:szCs w:val="22"/>
+        </w:rPr>
+        <w:t xml:space="preserve">empirische </w:t>
+      </w:r>
+      <w:r>
+        <w:rPr>
+          <w:rFonts w:ascii="Arial" w:hAnsi="Arial" w:cs="Arial"/>
+          <w:b/>
+          <w:sz w:val="22"/>
+          <w:szCs w:val="22"/>
+        </w:rPr>
+        <w:t>Standardabweichung</w:t>
+      </w:r>
+      <w:r>
+        <w:rPr>
+          <w:rFonts w:ascii="Arial" w:hAnsi="Arial" w:cs="Arial"/>
+          <w:sz w:val="22"/>
+          <w:szCs w:val="22"/>
+        </w:rPr>
+        <w:t xml:space="preserve"> der Geschwindigkeit berechnen.</w:t>
+      </w:r>
+    </w:p>
+    <w:p>
+      <w:pPr>
+        <w:pStyle w:val="StandardWeb"/>
+        <w:rPr>
+          <w:rFonts w:ascii="Arial" w:hAnsi="Arial" w:cs="Arial"/>
+          <w:sz w:val="22"/>
+          <w:szCs w:val="22"/>
+        </w:rPr>
+      </w:pPr>
+      <w:r>
+        <w:rPr>
+          <w:rFonts w:ascii="Arial" w:hAnsi="Arial" w:cs="Arial"/>
+          <w:sz w:val="22"/>
+          <w:szCs w:val="22"/>
+        </w:rPr>
+        <w:t>Hierbei sind Mess</w:t>
+      </w:r>
+      <w:r>
+        <w:rPr>
+          <w:rFonts w:ascii="Arial" w:hAnsi="Arial" w:cs="Arial"/>
+          <w:sz w:val="22"/>
+          <w:szCs w:val="22"/>
+        </w:rPr>
+        <w:t xml:space="preserve">ungen </w:t>
+      </w:r>
+      <w:r>
+        <w:rPr>
+          <w:rFonts w:ascii="Arial" w:hAnsi="Arial" w:cs="Arial"/>
+          <w:sz w:val="22"/>
+          <w:szCs w:val="22"/>
+        </w:rPr>
+        <w:t>ein Problem, die</w:t>
+      </w:r>
+      <w:r>
+        <w:rPr>
+          <w:rFonts w:ascii="Arial" w:hAnsi="Arial" w:cs="Arial"/>
+          <w:sz w:val="22"/>
+          <w:szCs w:val="22"/>
+        </w:rPr>
+        <w:t xml:space="preserve"> stark vom Rest </w:t>
+      </w:r>
+      <w:r>
+        <w:rPr>
+          <w:rFonts w:ascii="Arial" w:hAnsi="Arial" w:cs="Arial"/>
+          <w:sz w:val="22"/>
+          <w:szCs w:val="22"/>
+        </w:rPr>
+        <w:t xml:space="preserve">der Messpunkte </w:t>
+      </w:r>
+      <w:r>
+        <w:rPr>
+          <w:rFonts w:ascii="Arial" w:hAnsi="Arial" w:cs="Arial"/>
+          <w:b/>
+          <w:sz w:val="22"/>
+          <w:szCs w:val="22"/>
+        </w:rPr>
+        <w:t>abweichen</w:t>
+      </w:r>
+      <w:r>
+        <w:rPr>
+          <w:rStyle w:val="Endnotenzeichen"/>
+          <w:rFonts w:ascii="Arial" w:hAnsi="Arial" w:cs="Arial"/>
+          <w:b/>
+          <w:sz w:val="22"/>
+          <w:szCs w:val="22"/>
+        </w:rPr>
+        <w:endnoteReference w:id="1"/>
+      </w:r>
+      <w:r>
+        <w:rPr>
+          <w:rFonts w:ascii="Arial" w:hAnsi="Arial" w:cs="Arial"/>
+          <w:sz w:val="22"/>
+          <w:szCs w:val="22"/>
+        </w:rPr>
+        <w:t xml:space="preserve">, da diese sowohl den Mittelwert als auch die </w:t>
+      </w:r>
+      <w:r>
+        <w:rPr>
+          <w:rFonts w:ascii="Arial" w:hAnsi="Arial" w:cs="Arial"/>
+          <w:sz w:val="22"/>
+          <w:szCs w:val="22"/>
+        </w:rPr>
+        <w:t>empirische S</w:t>
+      </w:r>
+      <w:r>
+        <w:rPr>
+          <w:rFonts w:ascii="Arial" w:hAnsi="Arial" w:cs="Arial"/>
+          <w:sz w:val="22"/>
+          <w:szCs w:val="22"/>
+        </w:rPr>
+        <w:t xml:space="preserve">tandardabweichung stark </w:t>
+      </w:r>
+      <w:r>
+        <w:rPr>
+          <w:rFonts w:ascii="Arial" w:hAnsi="Arial" w:cs="Arial"/>
+          <w:b/>
+          <w:sz w:val="22"/>
+          <w:szCs w:val="22"/>
+        </w:rPr>
+        <w:t>verfälschen</w:t>
+      </w:r>
+      <w:r>
+        <w:rPr>
+          <w:rFonts w:ascii="Arial" w:hAnsi="Arial" w:cs="Arial"/>
+          <w:sz w:val="22"/>
+          <w:szCs w:val="22"/>
+        </w:rPr>
+        <w:t xml:space="preserve"> können. </w:t>
+      </w:r>
+      <w:r>
+        <w:rPr>
+          <w:rFonts w:ascii="Arial" w:hAnsi="Arial" w:cs="Arial"/>
+          <w:sz w:val="22"/>
+          <w:szCs w:val="22"/>
+        </w:rPr>
+        <w:t xml:space="preserve">Diese </w:t>
+      </w:r>
+      <w:r>
+        <w:rPr>
+          <w:rFonts w:ascii="Arial" w:hAnsi="Arial" w:cs="Arial"/>
+          <w:b/>
+          <w:sz w:val="22"/>
+          <w:szCs w:val="22"/>
+        </w:rPr>
+        <w:t xml:space="preserve">Ausreißer </w:t>
+      </w:r>
+      <w:r>
+        <w:rPr>
+          <w:rFonts w:ascii="Arial" w:hAnsi="Arial" w:cs="Arial"/>
+          <w:sz w:val="22"/>
+          <w:szCs w:val="22"/>
+        </w:rPr>
+        <w:t>können z.B.</w:t>
+      </w:r>
+      <w:r>
+        <w:rPr>
+          <w:rFonts w:ascii="Arial" w:hAnsi="Arial" w:cs="Arial"/>
+          <w:sz w:val="22"/>
+          <w:szCs w:val="22"/>
+        </w:rPr>
+        <w:t xml:space="preserve"> vereinzelte </w:t>
+      </w:r>
+      <w:r>
+        <w:rPr>
+          <w:rFonts w:ascii="Arial" w:hAnsi="Arial" w:cs="Arial"/>
+          <w:sz w:val="22"/>
+          <w:szCs w:val="22"/>
+        </w:rPr>
+        <w:t xml:space="preserve">extreme </w:t>
+      </w:r>
+      <w:r>
+        <w:rPr>
+          <w:rFonts w:ascii="Arial" w:hAnsi="Arial" w:cs="Arial"/>
+          <w:b/>
+          <w:sz w:val="22"/>
+          <w:szCs w:val="22"/>
+        </w:rPr>
+        <w:t>Raser</w:t>
+      </w:r>
+      <w:r>
+        <w:rPr>
+          <w:rFonts w:ascii="Arial" w:hAnsi="Arial" w:cs="Arial"/>
+          <w:sz w:val="22"/>
+          <w:szCs w:val="22"/>
+        </w:rPr>
+        <w:t xml:space="preserve"> oder </w:t>
+      </w:r>
+      <w:r>
+        <w:rPr>
+          <w:rFonts w:ascii="Arial" w:hAnsi="Arial" w:cs="Arial"/>
+          <w:b/>
+          <w:sz w:val="22"/>
+          <w:szCs w:val="22"/>
+        </w:rPr>
+        <w:t>Polizei- und Rettungswägen</w:t>
+      </w:r>
+      <w:r>
+        <w:rPr>
+          <w:rFonts w:ascii="Arial" w:hAnsi="Arial" w:cs="Arial"/>
+          <w:sz w:val="22"/>
+          <w:szCs w:val="22"/>
+        </w:rPr>
+        <w:t xml:space="preserve"> im Einsatz </w:t>
+      </w:r>
+      <w:r>
+        <w:rPr>
+          <w:rFonts w:ascii="Arial" w:hAnsi="Arial" w:cs="Arial"/>
+          <w:sz w:val="22"/>
+          <w:szCs w:val="22"/>
+        </w:rPr>
+        <w:t xml:space="preserve">auf der einen oder </w:t>
+      </w:r>
+      <w:r>
+        <w:rPr>
+          <w:rFonts w:ascii="Arial" w:hAnsi="Arial" w:cs="Arial"/>
+          <w:b/>
+          <w:sz w:val="22"/>
+          <w:szCs w:val="22"/>
+        </w:rPr>
+        <w:t>Stau</w:t>
+      </w:r>
+      <w:r>
+        <w:rPr>
+          <w:rFonts w:ascii="Arial" w:hAnsi="Arial" w:cs="Arial"/>
+          <w:sz w:val="22"/>
+          <w:szCs w:val="22"/>
+        </w:rPr>
+        <w:t xml:space="preserve"> auf der anderen Seite </w:t>
+      </w:r>
+      <w:r>
+        <w:rPr>
+          <w:rFonts w:ascii="Arial" w:hAnsi="Arial" w:cs="Arial"/>
+          <w:sz w:val="22"/>
+          <w:szCs w:val="22"/>
+        </w:rPr>
+        <w:t>sein.</w:t>
+      </w:r>
+    </w:p>
+    <w:p>
+      <w:pPr>
+        <w:pStyle w:val="berschrift1"/>
+        <w:rPr>
+          <w:rFonts w:ascii="Arial" w:hAnsi="Arial" w:cs="Arial"/>
+        </w:rPr>
+      </w:pPr>
+      <w:r>
+        <w:rPr>
+          <w:rFonts w:ascii="Arial" w:hAnsi="Arial" w:cs="Arial"/>
+        </w:rPr>
+        <w:t>Univariate Statistik</w:t>
+      </w:r>
+    </w:p>
+    <w:p>
+      <w:pPr>
+        <w:pStyle w:val="StandardWeb"/>
+        <w:rPr>
+          <w:rFonts w:ascii="Arial" w:hAnsi="Arial" w:cs="Arial"/>
+          <w:sz w:val="22"/>
+          <w:szCs w:val="22"/>
+        </w:rPr>
+      </w:pPr>
+      <w:r>
+        <w:rPr>
+          <w:rFonts w:ascii="Arial" w:hAnsi="Arial" w:cs="Arial"/>
+          <w:sz w:val="22"/>
+          <w:szCs w:val="22"/>
+        </w:rPr>
+        <w:t xml:space="preserve">In der </w:t>
+      </w:r>
+      <w:r>
+        <w:rPr>
+          <w:rFonts w:ascii="Arial" w:hAnsi="Arial" w:cs="Arial"/>
+          <w:b/>
+          <w:sz w:val="22"/>
+          <w:szCs w:val="22"/>
+        </w:rPr>
+        <w:t>univariaten Statistik</w:t>
+      </w:r>
+      <w:r>
+        <w:rPr>
+          <w:rFonts w:ascii="Arial" w:hAnsi="Arial" w:cs="Arial"/>
+          <w:sz w:val="22"/>
+          <w:szCs w:val="22"/>
+        </w:rPr>
+        <w:t xml:space="preserve">, in der die Beobachtungen nur eine Variable haben, beschreibt </w:t>
+      </w:r>
+      <w:r>
+        <w:rPr>
+          <w:rFonts w:ascii="Arial" w:hAnsi="Arial" w:cs="Arial"/>
+          <w:sz w:val="22"/>
+          <w:szCs w:val="22"/>
+        </w:rPr>
+        <w:t xml:space="preserve">man </w:t>
+      </w:r>
+      <w:r>
+        <w:rPr>
+          <w:rFonts w:ascii="Arial" w:hAnsi="Arial" w:cs="Arial"/>
+          <w:sz w:val="22"/>
+          <w:szCs w:val="22"/>
+        </w:rPr>
+        <w:t xml:space="preserve">die Eigenschaft des </w:t>
+      </w:r>
+      <w:r>
+        <w:rPr>
+          <w:rFonts w:ascii="Arial" w:hAnsi="Arial" w:cs="Arial"/>
+          <w:b/>
+          <w:sz w:val="22"/>
+          <w:szCs w:val="22"/>
+        </w:rPr>
+        <w:t>Mittelwerts</w:t>
+      </w:r>
+      <w:r>
+        <w:rPr>
+          <w:rFonts w:ascii="Arial" w:hAnsi="Arial" w:cs="Arial"/>
+          <w:sz w:val="22"/>
+          <w:szCs w:val="22"/>
+        </w:rPr>
+        <w:t xml:space="preserve"> und der </w:t>
+      </w:r>
+      <w:r>
+        <w:rPr>
+          <w:rFonts w:ascii="Arial" w:hAnsi="Arial" w:cs="Arial"/>
+          <w:b/>
+          <w:sz w:val="22"/>
+          <w:szCs w:val="22"/>
+        </w:rPr>
+        <w:t>empirischen Standardabweichung</w:t>
+      </w:r>
+      <w:r>
+        <w:rPr>
+          <w:rFonts w:ascii="Arial" w:hAnsi="Arial" w:cs="Arial"/>
+          <w:sz w:val="22"/>
+          <w:szCs w:val="22"/>
+        </w:rPr>
+        <w:t>, von Ausreißern verfälscht werden</w:t>
+      </w:r>
+      <w:r>
+        <w:rPr>
+          <w:rFonts w:ascii="Arial" w:hAnsi="Arial" w:cs="Arial"/>
+          <w:sz w:val="22"/>
+          <w:szCs w:val="22"/>
+        </w:rPr>
+        <w:t xml:space="preserve"> zu können</w:t>
+      </w:r>
+      <w:r>
+        <w:rPr>
+          <w:rFonts w:ascii="Arial" w:hAnsi="Arial" w:cs="Arial"/>
+          <w:sz w:val="22"/>
+          <w:szCs w:val="22"/>
+        </w:rPr>
+        <w:t xml:space="preserve">, als </w:t>
+      </w:r>
+      <w:r>
+        <w:rPr>
+          <w:rFonts w:ascii="Arial" w:hAnsi="Arial" w:cs="Arial"/>
+          <w:b/>
+          <w:sz w:val="22"/>
+          <w:szCs w:val="22"/>
+        </w:rPr>
+        <w:t>nicht robust</w:t>
+      </w:r>
+      <w:r>
+        <w:rPr>
+          <w:rFonts w:ascii="Arial" w:hAnsi="Arial" w:cs="Arial"/>
+          <w:sz w:val="22"/>
+          <w:szCs w:val="22"/>
+        </w:rPr>
+        <w:t>.</w:t>
+      </w:r>
+      <w:r>
+        <w:rPr>
+          <w:rFonts w:ascii="Arial" w:hAnsi="Arial" w:cs="Arial"/>
+          <w:sz w:val="22"/>
+          <w:szCs w:val="22"/>
+        </w:rPr>
+        <w:t xml:space="preserve"> Der </w:t>
+      </w:r>
+      <w:r>
+        <w:rPr>
+          <w:rFonts w:ascii="Arial" w:hAnsi="Arial" w:cs="Arial"/>
+          <w:b/>
+          <w:sz w:val="22"/>
+          <w:szCs w:val="22"/>
+        </w:rPr>
+        <w:t>Breakdown-Value</w:t>
+      </w:r>
+      <w:r>
+        <w:rPr>
+          <w:rFonts w:ascii="Arial" w:hAnsi="Arial" w:cs="Arial"/>
+          <w:sz w:val="22"/>
+          <w:szCs w:val="22"/>
+        </w:rPr>
+        <w:t xml:space="preserve"> ist der </w:t>
+      </w:r>
+      <w:r>
+        <w:rPr>
+          <w:rFonts w:ascii="Arial" w:hAnsi="Arial" w:cs="Arial"/>
+          <w:b/>
+          <w:sz w:val="22"/>
+          <w:szCs w:val="22"/>
+        </w:rPr>
+        <w:t>minimale Anteil</w:t>
+      </w:r>
+      <w:r>
+        <w:rPr>
+          <w:rFonts w:ascii="Arial" w:hAnsi="Arial" w:cs="Arial"/>
+          <w:sz w:val="22"/>
+          <w:szCs w:val="22"/>
+        </w:rPr>
+        <w:t xml:space="preserve"> an Ausreißern an den Messdaten, ab dem eine Kennzahl verfälscht wird und</w:t>
+      </w:r>
+      <w:r>
+        <w:rPr>
+          <w:rFonts w:ascii="Arial" w:hAnsi="Arial" w:cs="Arial"/>
+          <w:b/>
+          <w:sz w:val="22"/>
+          <w:szCs w:val="22"/>
+        </w:rPr>
+        <w:t xml:space="preserve"> </w:t>
+      </w:r>
+      <w:r>
+        <w:rPr>
+          <w:rFonts w:ascii="Arial" w:hAnsi="Arial" w:cs="Arial"/>
+          <w:sz w:val="22"/>
+          <w:szCs w:val="22"/>
+        </w:rPr>
+        <w:t xml:space="preserve">liegt für beide bei </w:t>
+      </w:r>
+      <w:r>
+        <w:rPr>
+          <w:rFonts w:ascii="Arial" w:hAnsi="Arial" w:cs="Arial"/>
+          <w:b/>
+          <w:sz w:val="22"/>
+          <w:szCs w:val="22"/>
+        </w:rPr>
+        <w:t>0%</w:t>
+      </w:r>
+      <w:r>
+        <w:rPr>
+          <w:rFonts w:ascii="Arial" w:hAnsi="Arial" w:cs="Arial"/>
+          <w:sz w:val="22"/>
+          <w:szCs w:val="22"/>
         </w:rPr>
         <w:t xml:space="preserve">. </w:t>
       </w:r>
+      <w:r>
+        <w:rPr>
+          <w:rFonts w:ascii="Arial" w:hAnsi="Arial" w:cs="Arial"/>
+          <w:sz w:val="22"/>
+          <w:szCs w:val="22"/>
+        </w:rPr>
+        <w:t xml:space="preserve">Weiterhin ist ihre </w:t>
+      </w:r>
       <w:proofErr w:type="spellStart"/>
       <w:r>
         <w:rPr>
-          <w:lang w:val="en-US"/>
-        </w:rPr>
-        <w:t>e</w:t>
-      </w:r>
-      <w:r>
-        <w:rPr>
-          <w:lang w:val="en-US"/>
-        </w:rPr>
-        <w:t>ine</w:t>
+          <w:rFonts w:ascii="Arial" w:hAnsi="Arial" w:cs="Arial"/>
+          <w:b/>
+          <w:sz w:val="22"/>
+          <w:szCs w:val="22"/>
+        </w:rPr>
+        <w:t>Influence-Function</w:t>
       </w:r>
       <w:proofErr w:type="spellEnd"/>
       <w:r>
         <w:rPr>
-          <w:lang w:val="en-US"/>
-        </w:rPr>
-        <w:t xml:space="preserve"> </w:t>
-      </w:r>
-      <w:proofErr w:type="spellStart"/>
-      <w:r>
-        <w:rPr>
-          <w:lang w:val="en-US"/>
-        </w:rPr>
-        <w:t>aus</w:t>
-      </w:r>
-      <w:proofErr w:type="spellEnd"/>
-      <w:r>
-        <w:rPr>
-          <w:lang w:val="en-US"/>
-        </w:rPr>
-        <w:t xml:space="preserve"> {</w:t>
-      </w:r>
-      <w:r>
-        <w:rPr>
-          <w:lang w:val="en-US"/>
-        </w:rPr>
-        <w:t>Control Chart</w:t>
-      </w:r>
-      <w:r>
-        <w:rPr>
-          <w:lang w:val="en-US"/>
-        </w:rPr>
-        <w:t>,</w:t>
-      </w:r>
-      <w:r>
-        <w:rPr>
-          <w:lang w:val="en-US"/>
-        </w:rPr>
-        <w:tab/>
-        <w:t>Linear Regression</w:t>
-      </w:r>
-      <w:r>
-        <w:rPr>
-          <w:lang w:val="en-US"/>
-        </w:rPr>
-        <w:t xml:space="preserve">, </w:t>
-      </w:r>
-      <w:r>
-        <w:rPr>
-          <w:lang w:val="en-US"/>
-        </w:rPr>
-        <w:t>Manhattan Distance Techniques</w:t>
-      </w:r>
-      <w:r>
-        <w:rPr>
-          <w:lang w:val="en-US"/>
-        </w:rPr>
-        <w:t>}</w:t>
-      </w:r>
-      <w:r>
-        <w:rPr>
-          <w:lang w:val="en-US"/>
-        </w:rPr>
-        <w:t xml:space="preserve"> (Q3)</w:t>
-      </w:r>
-    </w:p>
-    <w:p>
-      <w:pPr>
-        <w:rPr>
-          <w:lang w:val="en-US"/>
-        </w:rPr>
-      </w:pPr>
-    </w:p>
-    <w:p>
-      <w:pPr>
-        <w:pStyle w:val="berschrift1"/>
-        <w:rPr>
-          <w:rFonts w:ascii="Arial" w:hAnsi="Arial" w:cs="Arial"/>
-        </w:rPr>
-      </w:pPr>
-      <w:r>
-        <w:rPr>
-          <w:rFonts w:ascii="Arial" w:hAnsi="Arial" w:cs="Arial"/>
-        </w:rPr>
-        <w:t>Alt:</w:t>
-      </w:r>
-    </w:p>
-    <w:p>
-      <w:pPr>
-        <w:pStyle w:val="berschrift1"/>
-        <w:rPr>
-          <w:rFonts w:ascii="Arial" w:hAnsi="Arial" w:cs="Arial"/>
-        </w:rPr>
-      </w:pPr>
-      <w:r>
-        <w:rPr>
-          <w:rFonts w:ascii="Arial" w:hAnsi="Arial" w:cs="Arial"/>
-        </w:rPr>
-        <w:t>Einleitung</w:t>
+          <w:rFonts w:ascii="Arial" w:hAnsi="Arial" w:cs="Arial"/>
+          <w:sz w:val="22"/>
+          <w:szCs w:val="22"/>
+        </w:rPr>
+        <w:t xml:space="preserve"> unbegrenzt</w:t>
+      </w:r>
+      <w:r>
+        <w:rPr>
+          <w:rFonts w:ascii="Arial" w:hAnsi="Arial" w:cs="Arial"/>
+          <w:sz w:val="22"/>
+          <w:szCs w:val="22"/>
+        </w:rPr>
+        <w:t xml:space="preserve">, d.h. ein Ausreißer kann beide Kennzahlen unbegrenzt beeinflussen. </w:t>
+      </w:r>
+      <w:r>
+        <w:rPr>
+          <w:rFonts w:ascii="Arial" w:hAnsi="Arial" w:cs="Arial"/>
+          <w:sz w:val="22"/>
+          <w:szCs w:val="22"/>
+        </w:rPr>
+        <w:t xml:space="preserve">Abhilfe schaffen können ähnliche, aber jeweils mit einem Breakdown-Value von </w:t>
+      </w:r>
+      <w:r>
+        <w:rPr>
+          <w:rFonts w:ascii="Arial" w:hAnsi="Arial" w:cs="Arial"/>
+          <w:b/>
+          <w:sz w:val="22"/>
+          <w:szCs w:val="22"/>
+        </w:rPr>
+        <w:t>50%</w:t>
+      </w:r>
+      <w:r>
+        <w:rPr>
+          <w:rFonts w:ascii="Arial" w:hAnsi="Arial" w:cs="Arial"/>
+          <w:sz w:val="22"/>
+          <w:szCs w:val="22"/>
+        </w:rPr>
+        <w:t xml:space="preserve"> erheblich robustere Kennzahlen wie der Median statt des Mittelwerts und dem MAD, statt der empirischen Standardabweichung.</w:t>
+      </w:r>
+      <w:r>
+        <w:rPr>
+          <w:rStyle w:val="Endnotenzeichen"/>
+          <w:rFonts w:ascii="Arial" w:hAnsi="Arial" w:cs="Arial"/>
+          <w:sz w:val="22"/>
+          <w:szCs w:val="22"/>
+        </w:rPr>
+        <w:endnoteReference w:id="2"/>
       </w:r>
     </w:p>
     <w:p>
@@ -218,67 +1564,82 @@
           <w:sz w:val="22"/>
           <w:szCs w:val="22"/>
         </w:rPr>
-        <w:t xml:space="preserve">Ich halte heute meinen Vortrag über </w:t>
-      </w:r>
-      <w:r>
-        <w:rPr>
-          <w:rFonts w:ascii="Arial" w:hAnsi="Arial" w:cs="Arial"/>
-          <w:sz w:val="22"/>
-          <w:szCs w:val="22"/>
-        </w:rPr>
-        <w:t xml:space="preserve">„Vergleich von Data-Mining-Verfahren zur </w:t>
-      </w:r>
-      <w:proofErr w:type="spellStart"/>
-      <w:r>
-        <w:rPr>
-          <w:rFonts w:ascii="Arial" w:hAnsi="Arial" w:cs="Arial"/>
-          <w:sz w:val="22"/>
-          <w:szCs w:val="22"/>
-        </w:rPr>
-        <w:t>Outlier</w:t>
-      </w:r>
-      <w:proofErr w:type="spellEnd"/>
-      <w:r>
-        <w:rPr>
-          <w:rFonts w:ascii="Arial" w:hAnsi="Arial" w:cs="Arial"/>
-          <w:sz w:val="22"/>
-          <w:szCs w:val="22"/>
-        </w:rPr>
-        <w:t xml:space="preserve"> </w:t>
-      </w:r>
-      <w:proofErr w:type="spellStart"/>
-      <w:r>
-        <w:rPr>
-          <w:rFonts w:ascii="Arial" w:hAnsi="Arial" w:cs="Arial"/>
-          <w:sz w:val="22"/>
-          <w:szCs w:val="22"/>
-        </w:rPr>
-        <w:t>Detection</w:t>
-      </w:r>
-      <w:proofErr w:type="spellEnd"/>
-      <w:r>
-        <w:rPr>
-          <w:rFonts w:ascii="Arial" w:hAnsi="Arial" w:cs="Arial"/>
-          <w:sz w:val="22"/>
-          <w:szCs w:val="22"/>
-        </w:rPr>
-        <w:t>“</w:t>
-      </w:r>
-      <w:r>
-        <w:rPr>
-          <w:rFonts w:ascii="Arial" w:hAnsi="Arial" w:cs="Arial"/>
-          <w:sz w:val="22"/>
-          <w:szCs w:val="22"/>
-        </w:rPr>
-        <w:t xml:space="preserve">. Wir fangen einfach an, aber später wird es sehr mathematisch, daher ist </w:t>
-      </w:r>
-      <w:r>
-        <w:rPr>
-          <w:rFonts w:ascii="Arial" w:hAnsi="Arial" w:cs="Arial"/>
-          <w:sz w:val="22"/>
-          <w:szCs w:val="22"/>
-        </w:rPr>
-        <w:t>eure volle Aufmerksamkeit vonnöten.</w:t>
+        <w:t xml:space="preserve">Der </w:t>
+      </w:r>
+      <w:r>
+        <w:rPr>
+          <w:rFonts w:ascii="Arial" w:hAnsi="Arial" w:cs="Arial"/>
+          <w:b/>
+          <w:sz w:val="22"/>
+          <w:szCs w:val="22"/>
+        </w:rPr>
+        <w:t>Median</w:t>
+      </w:r>
+      <w:r>
+        <w:rPr>
+          <w:rFonts w:ascii="Arial" w:hAnsi="Arial" w:cs="Arial"/>
+          <w:sz w:val="22"/>
+          <w:szCs w:val="22"/>
+        </w:rPr>
+        <w:t xml:space="preserve"> ist bei sortierten Elementen der Wert, der an der mittleren Stelle steht. Selbst wenn knapp 50% der Geschwindigkeitsmessungen extreme Raser sein würden</w:t>
+      </w:r>
+      <w:r>
+        <w:rPr>
+          <w:rFonts w:ascii="Arial" w:hAnsi="Arial" w:cs="Arial"/>
+          <w:sz w:val="22"/>
+          <w:szCs w:val="22"/>
+        </w:rPr>
+        <w:t>, verändert dies den Median überhaupt nicht.</w:t>
+      </w:r>
+      <w:r>
+        <w:rPr>
+          <w:rFonts w:ascii="Arial" w:hAnsi="Arial" w:cs="Arial"/>
+          <w:sz w:val="22"/>
+          <w:szCs w:val="22"/>
+        </w:rPr>
+        <w:t xml:space="preserve"> Der </w:t>
+      </w:r>
+      <w:r>
+        <w:rPr>
+          <w:rFonts w:ascii="Arial" w:hAnsi="Arial" w:cs="Arial"/>
+          <w:b/>
+          <w:sz w:val="22"/>
+          <w:szCs w:val="22"/>
+        </w:rPr>
+        <w:t>MAD</w:t>
+      </w:r>
+      <w:r>
+        <w:rPr>
+          <w:rFonts w:ascii="Arial" w:hAnsi="Arial" w:cs="Arial"/>
+          <w:sz w:val="22"/>
+          <w:szCs w:val="22"/>
+        </w:rPr>
+        <w:t xml:space="preserve"> ist der Median aller Abstände zum Median</w:t>
+      </w:r>
+      <w:r>
+        <w:rPr>
+          <w:rFonts w:ascii="Arial" w:hAnsi="Arial" w:cs="Arial"/>
+          <w:sz w:val="22"/>
+          <w:szCs w:val="22"/>
+        </w:rPr>
+        <w:t>, multipliziert mit einem Korrekturfaktor von 1,483 bei Normalverteilungen</w:t>
+      </w:r>
+      <w:r>
+        <w:rPr>
+          <w:rFonts w:ascii="Arial" w:hAnsi="Arial" w:cs="Arial"/>
+          <w:sz w:val="22"/>
+          <w:szCs w:val="22"/>
+        </w:rPr>
+        <w:t>.</w:t>
+      </w:r>
+      <w:r>
+        <w:rPr>
+          <w:rStyle w:val="Endnotenzeichen"/>
+          <w:rFonts w:ascii="Arial" w:hAnsi="Arial" w:cs="Arial"/>
+          <w:sz w:val="22"/>
+          <w:szCs w:val="22"/>
+        </w:rPr>
+        <w:endnoteReference w:id="3"/>
       </w:r>
     </w:p>
     <w:p>
@@ -286,843 +1647,16 @@
         <w:pStyle w:val="StandardWeb"/>
         <w:rPr>
           <w:rFonts w:ascii="Arial" w:hAnsi="Arial" w:cs="Arial"/>
-          <w:i/>
-          <w:sz w:val="22"/>
-          <w:szCs w:val="22"/>
-        </w:rPr>
-      </w:pPr>
-      <w:r>
-        <w:rPr>
-          <w:rFonts w:ascii="Arial" w:hAnsi="Arial" w:cs="Arial"/>
-          <w:b/>
-          <w:i/>
-          <w:sz w:val="22"/>
-          <w:szCs w:val="22"/>
-        </w:rPr>
-        <w:t>[</w:t>
-      </w:r>
-      <w:r>
-        <w:rPr>
-          <w:rFonts w:ascii="Arial" w:hAnsi="Arial" w:cs="Arial"/>
-          <w:b/>
-          <w:i/>
-          <w:sz w:val="22"/>
-          <w:szCs w:val="22"/>
-        </w:rPr>
-        <w:sym w:font="Wingdings" w:char="F0E8"/>
-      </w:r>
-      <w:r>
-        <w:rPr>
-          <w:rFonts w:ascii="Arial" w:hAnsi="Arial" w:cs="Arial"/>
-          <w:b/>
-          <w:i/>
-          <w:sz w:val="22"/>
-          <w:szCs w:val="22"/>
-        </w:rPr>
-        <w:t>Gliederung</w:t>
-      </w:r>
-      <w:r>
-        <w:rPr>
-          <w:rFonts w:ascii="Arial" w:hAnsi="Arial" w:cs="Arial"/>
-          <w:b/>
-          <w:i/>
-          <w:sz w:val="22"/>
-          <w:szCs w:val="22"/>
-        </w:rPr>
-        <w:t>]</w:t>
-      </w:r>
-    </w:p>
-    <w:p>
-      <w:pPr>
-        <w:pStyle w:val="StandardWeb"/>
-        <w:rPr>
-          <w:rFonts w:ascii="Arial" w:hAnsi="Arial" w:cs="Arial"/>
-          <w:sz w:val="22"/>
-          <w:szCs w:val="22"/>
-        </w:rPr>
-      </w:pPr>
-      <w:r>
-        <w:rPr>
-          <w:rFonts w:ascii="Arial" w:hAnsi="Arial" w:cs="Arial"/>
-          <w:sz w:val="22"/>
-          <w:szCs w:val="22"/>
-        </w:rPr>
-        <w:t xml:space="preserve">Stell dir vor, du arbeitest beim Hamburger Verkehrsministerium und sollst aus </w:t>
-      </w:r>
-      <w:r>
-        <w:rPr>
-          <w:rFonts w:ascii="Arial" w:hAnsi="Arial" w:cs="Arial"/>
-          <w:b/>
-          <w:sz w:val="22"/>
-          <w:szCs w:val="22"/>
-        </w:rPr>
-        <w:t>Geschwindigkeitsmessungen</w:t>
-      </w:r>
-      <w:r>
-        <w:rPr>
-          <w:rFonts w:ascii="Arial" w:hAnsi="Arial" w:cs="Arial"/>
-          <w:sz w:val="22"/>
-          <w:szCs w:val="22"/>
-        </w:rPr>
-        <w:t xml:space="preserve"> an einem Standort </w:t>
-      </w:r>
-      <w:r>
-        <w:rPr>
-          <w:rFonts w:ascii="Arial" w:hAnsi="Arial" w:cs="Arial"/>
-          <w:b/>
-          <w:sz w:val="22"/>
-          <w:szCs w:val="22"/>
-        </w:rPr>
-        <w:t>aussagekräftige Kennzahlen</w:t>
-      </w:r>
-      <w:r>
-        <w:rPr>
-          <w:rFonts w:ascii="Arial" w:hAnsi="Arial" w:cs="Arial"/>
-          <w:sz w:val="22"/>
-          <w:szCs w:val="22"/>
-        </w:rPr>
-        <w:t xml:space="preserve"> ermitteln.</w:t>
-      </w:r>
-    </w:p>
-    <w:p>
-      <w:pPr>
-        <w:pStyle w:val="StandardWeb"/>
-        <w:rPr>
-          <w:rFonts w:ascii="Arial" w:hAnsi="Arial" w:cs="Arial"/>
-          <w:sz w:val="22"/>
-          <w:szCs w:val="22"/>
-        </w:rPr>
-      </w:pPr>
-      <w:r>
-        <w:rPr>
-          <w:rFonts w:ascii="Arial" w:hAnsi="Arial" w:cs="Arial"/>
-          <w:sz w:val="22"/>
-          <w:szCs w:val="22"/>
-        </w:rPr>
-        <w:t xml:space="preserve">Dich interessiert im ersten Schritt, ob die Autofahrer im </w:t>
-      </w:r>
-      <w:r>
-        <w:rPr>
-          <w:rFonts w:ascii="Arial" w:hAnsi="Arial" w:cs="Arial"/>
-          <w:b/>
-          <w:sz w:val="22"/>
-          <w:szCs w:val="22"/>
-        </w:rPr>
-        <w:t>Durchschnitt</w:t>
-      </w:r>
-      <w:r>
-        <w:rPr>
-          <w:rFonts w:ascii="Arial" w:hAnsi="Arial" w:cs="Arial"/>
-          <w:sz w:val="22"/>
-          <w:szCs w:val="22"/>
-        </w:rPr>
-        <w:t xml:space="preserve"> das Tempolimit einhalten und wie groß </w:t>
-      </w:r>
-      <w:r>
-        <w:rPr>
-          <w:rFonts w:ascii="Arial" w:hAnsi="Arial" w:cs="Arial"/>
-          <w:sz w:val="22"/>
-          <w:szCs w:val="22"/>
-        </w:rPr>
-        <w:t>der</w:t>
-      </w:r>
-      <w:r>
-        <w:rPr>
-          <w:rFonts w:ascii="Arial" w:hAnsi="Arial" w:cs="Arial"/>
-          <w:sz w:val="22"/>
-          <w:szCs w:val="22"/>
-        </w:rPr>
-        <w:t xml:space="preserve"> </w:t>
-      </w:r>
-      <w:r>
-        <w:rPr>
-          <w:rFonts w:ascii="Arial" w:hAnsi="Arial" w:cs="Arial"/>
-          <w:b/>
-          <w:sz w:val="22"/>
-          <w:szCs w:val="22"/>
-        </w:rPr>
-        <w:t>Unterschied</w:t>
-      </w:r>
-      <w:r>
-        <w:rPr>
-          <w:rFonts w:ascii="Arial" w:hAnsi="Arial" w:cs="Arial"/>
-          <w:sz w:val="22"/>
-          <w:szCs w:val="22"/>
-        </w:rPr>
-        <w:t xml:space="preserve"> bei den gefahrenen Geschwindigkeiten </w:t>
-      </w:r>
-      <w:r>
-        <w:rPr>
-          <w:rFonts w:ascii="Arial" w:hAnsi="Arial" w:cs="Arial"/>
-          <w:sz w:val="22"/>
-          <w:szCs w:val="22"/>
-        </w:rPr>
-        <w:t>ist</w:t>
-      </w:r>
-      <w:r>
-        <w:rPr>
-          <w:rFonts w:ascii="Arial" w:hAnsi="Arial" w:cs="Arial"/>
-          <w:sz w:val="22"/>
-          <w:szCs w:val="22"/>
-        </w:rPr>
-        <w:t>.</w:t>
-      </w:r>
-      <w:r>
-        <w:rPr>
-          <w:rFonts w:ascii="Arial" w:hAnsi="Arial" w:cs="Arial"/>
-          <w:sz w:val="22"/>
-          <w:szCs w:val="22"/>
-        </w:rPr>
-        <w:t xml:space="preserve"> Dazu willst du den </w:t>
-      </w:r>
-      <w:r>
-        <w:rPr>
-          <w:rFonts w:ascii="Arial" w:hAnsi="Arial" w:cs="Arial"/>
-          <w:b/>
-          <w:sz w:val="22"/>
-          <w:szCs w:val="22"/>
-        </w:rPr>
-        <w:t>Mittelwert</w:t>
-      </w:r>
-      <w:r>
-        <w:rPr>
-          <w:rFonts w:ascii="Arial" w:hAnsi="Arial" w:cs="Arial"/>
-          <w:sz w:val="22"/>
-          <w:szCs w:val="22"/>
-        </w:rPr>
-        <w:t xml:space="preserve"> bzw. die </w:t>
-      </w:r>
-      <w:r>
-        <w:rPr>
-          <w:rFonts w:ascii="Arial" w:hAnsi="Arial" w:cs="Arial"/>
-          <w:b/>
-          <w:sz w:val="22"/>
-          <w:szCs w:val="22"/>
-        </w:rPr>
-        <w:t xml:space="preserve">empirische </w:t>
-      </w:r>
-      <w:r>
-        <w:rPr>
-          <w:rFonts w:ascii="Arial" w:hAnsi="Arial" w:cs="Arial"/>
-          <w:b/>
-          <w:sz w:val="22"/>
-          <w:szCs w:val="22"/>
-        </w:rPr>
-        <w:t>Standardabweichung</w:t>
-      </w:r>
-      <w:r>
-        <w:rPr>
-          <w:rFonts w:ascii="Arial" w:hAnsi="Arial" w:cs="Arial"/>
-          <w:sz w:val="22"/>
-          <w:szCs w:val="22"/>
-        </w:rPr>
-        <w:t xml:space="preserve"> der Geschwindigkeit berechnen.</w:t>
-      </w:r>
-    </w:p>
-    <w:p>
-      <w:pPr>
-        <w:pStyle w:val="StandardWeb"/>
-        <w:rPr>
-          <w:rFonts w:ascii="Arial" w:hAnsi="Arial" w:cs="Arial"/>
-          <w:sz w:val="22"/>
-          <w:szCs w:val="22"/>
-        </w:rPr>
-      </w:pPr>
-      <w:r>
-        <w:rPr>
-          <w:rFonts w:ascii="Arial" w:hAnsi="Arial" w:cs="Arial"/>
-          <w:sz w:val="22"/>
-          <w:szCs w:val="22"/>
-        </w:rPr>
-        <w:t>Hierbei sind Mess</w:t>
-      </w:r>
-      <w:r>
-        <w:rPr>
-          <w:rFonts w:ascii="Arial" w:hAnsi="Arial" w:cs="Arial"/>
-          <w:sz w:val="22"/>
-          <w:szCs w:val="22"/>
-        </w:rPr>
-        <w:t xml:space="preserve">ungen </w:t>
-      </w:r>
-      <w:r>
-        <w:rPr>
-          <w:rFonts w:ascii="Arial" w:hAnsi="Arial" w:cs="Arial"/>
-          <w:sz w:val="22"/>
-          <w:szCs w:val="22"/>
-        </w:rPr>
-        <w:t>ein Problem, die</w:t>
-      </w:r>
-      <w:r>
-        <w:rPr>
-          <w:rFonts w:ascii="Arial" w:hAnsi="Arial" w:cs="Arial"/>
-          <w:sz w:val="22"/>
-          <w:szCs w:val="22"/>
-        </w:rPr>
-        <w:t xml:space="preserve"> stark vom Rest </w:t>
-      </w:r>
-      <w:r>
-        <w:rPr>
-          <w:rFonts w:ascii="Arial" w:hAnsi="Arial" w:cs="Arial"/>
-          <w:sz w:val="22"/>
-          <w:szCs w:val="22"/>
-        </w:rPr>
-        <w:t xml:space="preserve">der Messpunkte </w:t>
-      </w:r>
-      <w:r>
-        <w:rPr>
-          <w:rFonts w:ascii="Arial" w:hAnsi="Arial" w:cs="Arial"/>
-          <w:b/>
-          <w:sz w:val="22"/>
-          <w:szCs w:val="22"/>
-        </w:rPr>
-        <w:t>abweichen</w:t>
-      </w:r>
-      <w:r>
-        <w:rPr>
-          <w:rStyle w:val="Endnotenzeichen"/>
-          <w:rFonts w:ascii="Arial" w:hAnsi="Arial" w:cs="Arial"/>
-          <w:b/>
-          <w:sz w:val="22"/>
-          <w:szCs w:val="22"/>
-        </w:rPr>
-        <w:endnoteReference w:id="1"/>
-      </w:r>
-      <w:r>
-        <w:rPr>
-          <w:rFonts w:ascii="Arial" w:hAnsi="Arial" w:cs="Arial"/>
-          <w:sz w:val="22"/>
-          <w:szCs w:val="22"/>
-        </w:rPr>
-        <w:t xml:space="preserve">, da diese sowohl den Mittelwert als auch die </w:t>
-      </w:r>
-      <w:r>
-        <w:rPr>
-          <w:rFonts w:ascii="Arial" w:hAnsi="Arial" w:cs="Arial"/>
-          <w:sz w:val="22"/>
-          <w:szCs w:val="22"/>
-        </w:rPr>
-        <w:t>empirische S</w:t>
-      </w:r>
-      <w:r>
-        <w:rPr>
-          <w:rFonts w:ascii="Arial" w:hAnsi="Arial" w:cs="Arial"/>
-          <w:sz w:val="22"/>
-          <w:szCs w:val="22"/>
-        </w:rPr>
-        <w:t xml:space="preserve">tandardabweichung stark </w:t>
-      </w:r>
-      <w:r>
-        <w:rPr>
-          <w:rFonts w:ascii="Arial" w:hAnsi="Arial" w:cs="Arial"/>
-          <w:b/>
-          <w:sz w:val="22"/>
-          <w:szCs w:val="22"/>
-        </w:rPr>
-        <w:t>verfälschen</w:t>
-      </w:r>
-      <w:r>
-        <w:rPr>
-          <w:rFonts w:ascii="Arial" w:hAnsi="Arial" w:cs="Arial"/>
-          <w:sz w:val="22"/>
-          <w:szCs w:val="22"/>
-        </w:rPr>
-        <w:t xml:space="preserve"> können. </w:t>
-      </w:r>
-      <w:r>
-        <w:rPr>
-          <w:rFonts w:ascii="Arial" w:hAnsi="Arial" w:cs="Arial"/>
-          <w:sz w:val="22"/>
-          <w:szCs w:val="22"/>
-        </w:rPr>
-        <w:t xml:space="preserve">Diese </w:t>
-      </w:r>
-      <w:r>
-        <w:rPr>
-          <w:rFonts w:ascii="Arial" w:hAnsi="Arial" w:cs="Arial"/>
-          <w:b/>
-          <w:sz w:val="22"/>
-          <w:szCs w:val="22"/>
-        </w:rPr>
-        <w:t xml:space="preserve">Ausreißer </w:t>
-      </w:r>
-      <w:r>
-        <w:rPr>
-          <w:rFonts w:ascii="Arial" w:hAnsi="Arial" w:cs="Arial"/>
-          <w:sz w:val="22"/>
-          <w:szCs w:val="22"/>
-        </w:rPr>
-        <w:t>können z.B.</w:t>
-      </w:r>
-      <w:r>
-        <w:rPr>
-          <w:rFonts w:ascii="Arial" w:hAnsi="Arial" w:cs="Arial"/>
-          <w:sz w:val="22"/>
-          <w:szCs w:val="22"/>
-        </w:rPr>
-        <w:t xml:space="preserve"> vereinzelte </w:t>
-      </w:r>
-      <w:r>
-        <w:rPr>
-          <w:rFonts w:ascii="Arial" w:hAnsi="Arial" w:cs="Arial"/>
-          <w:sz w:val="22"/>
-          <w:szCs w:val="22"/>
-        </w:rPr>
-        <w:t xml:space="preserve">extreme </w:t>
-      </w:r>
-      <w:r>
-        <w:rPr>
-          <w:rFonts w:ascii="Arial" w:hAnsi="Arial" w:cs="Arial"/>
-          <w:b/>
-          <w:sz w:val="22"/>
-          <w:szCs w:val="22"/>
-        </w:rPr>
-        <w:t>Raser</w:t>
-      </w:r>
-      <w:r>
-        <w:rPr>
-          <w:rFonts w:ascii="Arial" w:hAnsi="Arial" w:cs="Arial"/>
-          <w:sz w:val="22"/>
-          <w:szCs w:val="22"/>
-        </w:rPr>
-        <w:t xml:space="preserve"> oder </w:t>
-      </w:r>
-      <w:r>
-        <w:rPr>
-          <w:rFonts w:ascii="Arial" w:hAnsi="Arial" w:cs="Arial"/>
-          <w:b/>
-          <w:sz w:val="22"/>
-          <w:szCs w:val="22"/>
-        </w:rPr>
-        <w:t>Polizei- und Rettungswägen</w:t>
-      </w:r>
-      <w:r>
-        <w:rPr>
-          <w:rFonts w:ascii="Arial" w:hAnsi="Arial" w:cs="Arial"/>
-          <w:sz w:val="22"/>
-          <w:szCs w:val="22"/>
-        </w:rPr>
-        <w:t xml:space="preserve"> im Einsatz </w:t>
-      </w:r>
-      <w:r>
-        <w:rPr>
-          <w:rFonts w:ascii="Arial" w:hAnsi="Arial" w:cs="Arial"/>
-          <w:sz w:val="22"/>
-          <w:szCs w:val="22"/>
-        </w:rPr>
-        <w:t xml:space="preserve">auf der einen oder </w:t>
-      </w:r>
-      <w:r>
-        <w:rPr>
-          <w:rFonts w:ascii="Arial" w:hAnsi="Arial" w:cs="Arial"/>
-          <w:b/>
-          <w:sz w:val="22"/>
-          <w:szCs w:val="22"/>
-        </w:rPr>
-        <w:t>Stau</w:t>
-      </w:r>
-      <w:r>
-        <w:rPr>
-          <w:rFonts w:ascii="Arial" w:hAnsi="Arial" w:cs="Arial"/>
-          <w:sz w:val="22"/>
-          <w:szCs w:val="22"/>
-        </w:rPr>
-        <w:t xml:space="preserve"> auf der anderen Seite </w:t>
-      </w:r>
-      <w:r>
-        <w:rPr>
-          <w:rFonts w:ascii="Arial" w:hAnsi="Arial" w:cs="Arial"/>
-          <w:sz w:val="22"/>
-          <w:szCs w:val="22"/>
-        </w:rPr>
-        <w:t>sein.</w:t>
-      </w:r>
-    </w:p>
-    <w:p>
-      <w:pPr>
-        <w:pStyle w:val="berschrift1"/>
-        <w:rPr>
-          <w:rFonts w:ascii="Arial" w:hAnsi="Arial" w:cs="Arial"/>
-        </w:rPr>
-      </w:pPr>
-      <w:r>
-        <w:rPr>
-          <w:rFonts w:ascii="Arial" w:hAnsi="Arial" w:cs="Arial"/>
-        </w:rPr>
-        <w:t>Univariate Statistik</w:t>
-      </w:r>
-    </w:p>
-    <w:p>
-      <w:pPr>
-        <w:pStyle w:val="StandardWeb"/>
-        <w:rPr>
-          <w:rFonts w:ascii="Arial" w:hAnsi="Arial" w:cs="Arial"/>
-          <w:sz w:val="22"/>
-          <w:szCs w:val="22"/>
-        </w:rPr>
-      </w:pPr>
-      <w:r>
-        <w:rPr>
-          <w:rFonts w:ascii="Arial" w:hAnsi="Arial" w:cs="Arial"/>
-          <w:sz w:val="22"/>
-          <w:szCs w:val="22"/>
-        </w:rPr>
-        <w:t xml:space="preserve">In der </w:t>
-      </w:r>
-      <w:r>
-        <w:rPr>
-          <w:rFonts w:ascii="Arial" w:hAnsi="Arial" w:cs="Arial"/>
-          <w:b/>
-          <w:sz w:val="22"/>
-          <w:szCs w:val="22"/>
-        </w:rPr>
-        <w:t>univariaten Statistik</w:t>
-      </w:r>
-      <w:r>
-        <w:rPr>
-          <w:rFonts w:ascii="Arial" w:hAnsi="Arial" w:cs="Arial"/>
-          <w:sz w:val="22"/>
-          <w:szCs w:val="22"/>
-        </w:rPr>
-        <w:t xml:space="preserve">, in der die Beobachtungen nur eine Variable haben, beschreibt </w:t>
-      </w:r>
-      <w:r>
-        <w:rPr>
-          <w:rFonts w:ascii="Arial" w:hAnsi="Arial" w:cs="Arial"/>
-          <w:sz w:val="22"/>
-          <w:szCs w:val="22"/>
-        </w:rPr>
-        <w:t xml:space="preserve">man </w:t>
-      </w:r>
-      <w:r>
-        <w:rPr>
-          <w:rFonts w:ascii="Arial" w:hAnsi="Arial" w:cs="Arial"/>
-          <w:sz w:val="22"/>
-          <w:szCs w:val="22"/>
-        </w:rPr>
-        <w:t xml:space="preserve">die Eigenschaft des </w:t>
-      </w:r>
-      <w:r>
-        <w:rPr>
-          <w:rFonts w:ascii="Arial" w:hAnsi="Arial" w:cs="Arial"/>
-          <w:b/>
-          <w:sz w:val="22"/>
-          <w:szCs w:val="22"/>
-        </w:rPr>
-        <w:t>Mittelwerts</w:t>
-      </w:r>
-      <w:r>
-        <w:rPr>
-          <w:rFonts w:ascii="Arial" w:hAnsi="Arial" w:cs="Arial"/>
-          <w:sz w:val="22"/>
-          <w:szCs w:val="22"/>
-        </w:rPr>
-        <w:t xml:space="preserve"> und der </w:t>
-      </w:r>
-      <w:r>
-        <w:rPr>
-          <w:rFonts w:ascii="Arial" w:hAnsi="Arial" w:cs="Arial"/>
-          <w:b/>
-          <w:sz w:val="22"/>
-          <w:szCs w:val="22"/>
-        </w:rPr>
-        <w:t>empirischen Standardabweichung</w:t>
-      </w:r>
-      <w:r>
-        <w:rPr>
-          <w:rFonts w:ascii="Arial" w:hAnsi="Arial" w:cs="Arial"/>
-          <w:sz w:val="22"/>
-          <w:szCs w:val="22"/>
-        </w:rPr>
-        <w:t>, von Ausreißern verfälscht werden</w:t>
-      </w:r>
-      <w:r>
-        <w:rPr>
-          <w:rFonts w:ascii="Arial" w:hAnsi="Arial" w:cs="Arial"/>
-          <w:sz w:val="22"/>
-          <w:szCs w:val="22"/>
-        </w:rPr>
-        <w:t xml:space="preserve"> zu können</w:t>
-      </w:r>
-      <w:r>
-        <w:rPr>
-          <w:rFonts w:ascii="Arial" w:hAnsi="Arial" w:cs="Arial"/>
-          <w:sz w:val="22"/>
-          <w:szCs w:val="22"/>
-        </w:rPr>
-        <w:t xml:space="preserve">, als </w:t>
-      </w:r>
-      <w:r>
-        <w:rPr>
-          <w:rFonts w:ascii="Arial" w:hAnsi="Arial" w:cs="Arial"/>
-          <w:b/>
-          <w:sz w:val="22"/>
-          <w:szCs w:val="22"/>
-        </w:rPr>
-        <w:t>nicht robust</w:t>
-      </w:r>
-      <w:r>
-        <w:rPr>
-          <w:rFonts w:ascii="Arial" w:hAnsi="Arial" w:cs="Arial"/>
-          <w:sz w:val="22"/>
-          <w:szCs w:val="22"/>
-        </w:rPr>
-        <w:t>.</w:t>
-      </w:r>
-      <w:r>
-        <w:rPr>
-          <w:rFonts w:ascii="Arial" w:hAnsi="Arial" w:cs="Arial"/>
-          <w:sz w:val="22"/>
-          <w:szCs w:val="22"/>
-        </w:rPr>
-        <w:t xml:space="preserve"> Der </w:t>
-      </w:r>
-      <w:r>
-        <w:rPr>
-          <w:rFonts w:ascii="Arial" w:hAnsi="Arial" w:cs="Arial"/>
-          <w:b/>
-          <w:sz w:val="22"/>
-          <w:szCs w:val="22"/>
-        </w:rPr>
-        <w:t>Breakdown-Value</w:t>
-      </w:r>
-      <w:r>
-        <w:rPr>
-          <w:rFonts w:ascii="Arial" w:hAnsi="Arial" w:cs="Arial"/>
-          <w:sz w:val="22"/>
-          <w:szCs w:val="22"/>
-        </w:rPr>
-        <w:t xml:space="preserve"> ist der </w:t>
-      </w:r>
-      <w:r>
-        <w:rPr>
-          <w:rFonts w:ascii="Arial" w:hAnsi="Arial" w:cs="Arial"/>
-          <w:b/>
-          <w:sz w:val="22"/>
-          <w:szCs w:val="22"/>
-        </w:rPr>
-        <w:t>minimale Anteil</w:t>
-      </w:r>
-      <w:r>
-        <w:rPr>
-          <w:rFonts w:ascii="Arial" w:hAnsi="Arial" w:cs="Arial"/>
-          <w:sz w:val="22"/>
-          <w:szCs w:val="22"/>
-        </w:rPr>
-        <w:t xml:space="preserve"> an Ausreißern an den Messdaten, ab dem eine Kennzahl verfälscht wird und</w:t>
-      </w:r>
-      <w:r>
-        <w:rPr>
-          <w:rFonts w:ascii="Arial" w:hAnsi="Arial" w:cs="Arial"/>
-          <w:b/>
-          <w:sz w:val="22"/>
-          <w:szCs w:val="22"/>
-        </w:rPr>
-        <w:t xml:space="preserve"> </w:t>
-      </w:r>
-      <w:r>
-        <w:rPr>
-          <w:rFonts w:ascii="Arial" w:hAnsi="Arial" w:cs="Arial"/>
-          <w:sz w:val="22"/>
-          <w:szCs w:val="22"/>
-        </w:rPr>
-        <w:t xml:space="preserve">liegt für beide bei </w:t>
-      </w:r>
-      <w:r>
-        <w:rPr>
-          <w:rFonts w:ascii="Arial" w:hAnsi="Arial" w:cs="Arial"/>
-          <w:b/>
-          <w:sz w:val="22"/>
-          <w:szCs w:val="22"/>
-        </w:rPr>
-        <w:t>0%</w:t>
-      </w:r>
-      <w:r>
-        <w:rPr>
-          <w:rFonts w:ascii="Arial" w:hAnsi="Arial" w:cs="Arial"/>
-          <w:sz w:val="22"/>
-          <w:szCs w:val="22"/>
-        </w:rPr>
-        <w:t xml:space="preserve">. </w:t>
-      </w:r>
-      <w:r>
-        <w:rPr>
-          <w:rFonts w:ascii="Arial" w:hAnsi="Arial" w:cs="Arial"/>
-          <w:sz w:val="22"/>
-          <w:szCs w:val="22"/>
-        </w:rPr>
-        <w:t xml:space="preserve">Weiterhin ist ihre </w:t>
-      </w:r>
-      <w:proofErr w:type="spellStart"/>
-      <w:r>
-        <w:rPr>
-          <w:rFonts w:ascii="Arial" w:hAnsi="Arial" w:cs="Arial"/>
-          <w:b/>
-          <w:sz w:val="22"/>
-          <w:szCs w:val="22"/>
-        </w:rPr>
-        <w:t>Influence-Function</w:t>
-      </w:r>
-      <w:proofErr w:type="spellEnd"/>
-      <w:r>
-        <w:rPr>
-          <w:rFonts w:ascii="Arial" w:hAnsi="Arial" w:cs="Arial"/>
-          <w:sz w:val="22"/>
-          <w:szCs w:val="22"/>
-        </w:rPr>
-        <w:t xml:space="preserve"> unbegrenzt</w:t>
-      </w:r>
-      <w:r>
-        <w:rPr>
-          <w:rFonts w:ascii="Arial" w:hAnsi="Arial" w:cs="Arial"/>
-          <w:sz w:val="22"/>
-          <w:szCs w:val="22"/>
-        </w:rPr>
-        <w:t xml:space="preserve">, d.h. ein Ausreißer kann beide Kennzahlen unbegrenzt beeinflussen. </w:t>
-      </w:r>
-      <w:r>
-        <w:rPr>
-          <w:rFonts w:ascii="Arial" w:hAnsi="Arial" w:cs="Arial"/>
-          <w:sz w:val="22"/>
-          <w:szCs w:val="22"/>
-        </w:rPr>
-        <w:t xml:space="preserve">Abhilfe schaffen können ähnliche, aber jeweils mit einem Breakdown-Value von </w:t>
-      </w:r>
-      <w:r>
-        <w:rPr>
-          <w:rFonts w:ascii="Arial" w:hAnsi="Arial" w:cs="Arial"/>
-          <w:b/>
-          <w:sz w:val="22"/>
-          <w:szCs w:val="22"/>
-        </w:rPr>
-        <w:t>50%</w:t>
-      </w:r>
-      <w:r>
-        <w:rPr>
-          <w:rFonts w:ascii="Arial" w:hAnsi="Arial" w:cs="Arial"/>
-          <w:sz w:val="22"/>
-          <w:szCs w:val="22"/>
-        </w:rPr>
-        <w:t xml:space="preserve"> erheblich robustere Kennzahlen wie der Median statt des Mittelwerts und dem MAD, statt der empirischen Standardabweichung.</w:t>
-      </w:r>
-      <w:r>
-        <w:rPr>
-          <w:rStyle w:val="Endnotenzeichen"/>
-          <w:rFonts w:ascii="Arial" w:hAnsi="Arial" w:cs="Arial"/>
-          <w:sz w:val="22"/>
-          <w:szCs w:val="22"/>
-        </w:rPr>
-        <w:endnoteReference w:id="2"/>
-      </w:r>
-    </w:p>
-    <w:p>
-      <w:pPr>
-        <w:pStyle w:val="StandardWeb"/>
-        <w:rPr>
-          <w:rFonts w:ascii="Arial" w:hAnsi="Arial" w:cs="Arial"/>
-          <w:sz w:val="22"/>
-          <w:szCs w:val="22"/>
-        </w:rPr>
-      </w:pPr>
-      <w:r>
-        <w:rPr>
-          <w:rFonts w:ascii="Arial" w:hAnsi="Arial" w:cs="Arial"/>
-          <w:sz w:val="22"/>
-          <w:szCs w:val="22"/>
-        </w:rPr>
-        <w:t xml:space="preserve">Der </w:t>
-      </w:r>
-      <w:r>
-        <w:rPr>
-          <w:rFonts w:ascii="Arial" w:hAnsi="Arial" w:cs="Arial"/>
-          <w:b/>
-          <w:sz w:val="22"/>
-          <w:szCs w:val="22"/>
-        </w:rPr>
-        <w:t>Median</w:t>
-      </w:r>
-      <w:r>
-        <w:rPr>
-          <w:rFonts w:ascii="Arial" w:hAnsi="Arial" w:cs="Arial"/>
-          <w:sz w:val="22"/>
-          <w:szCs w:val="22"/>
-        </w:rPr>
-        <w:t xml:space="preserve"> ist bei sortierten Elementen der Wert, der an der mittleren Stelle steht. Selbst wenn knapp 50% der Geschwindigkeitsmessungen extreme Raser sein würden</w:t>
-      </w:r>
-      <w:r>
-        <w:rPr>
-          <w:rFonts w:ascii="Arial" w:hAnsi="Arial" w:cs="Arial"/>
-          <w:sz w:val="22"/>
-          <w:szCs w:val="22"/>
-        </w:rPr>
-        <w:t>, verändert dies den Median überhaupt nicht.</w:t>
-      </w:r>
-      <w:r>
-        <w:rPr>
-          <w:rFonts w:ascii="Arial" w:hAnsi="Arial" w:cs="Arial"/>
-          <w:sz w:val="22"/>
-          <w:szCs w:val="22"/>
-        </w:rPr>
-        <w:t xml:space="preserve"> Der </w:t>
-      </w:r>
-      <w:r>
-        <w:rPr>
-          <w:rFonts w:ascii="Arial" w:hAnsi="Arial" w:cs="Arial"/>
-          <w:b/>
-          <w:sz w:val="22"/>
-          <w:szCs w:val="22"/>
-        </w:rPr>
-        <w:t>MAD</w:t>
-      </w:r>
-      <w:r>
-        <w:rPr>
-          <w:rFonts w:ascii="Arial" w:hAnsi="Arial" w:cs="Arial"/>
-          <w:sz w:val="22"/>
-          <w:szCs w:val="22"/>
-        </w:rPr>
-        <w:t xml:space="preserve"> ist der Median aller Abstände zum Median</w:t>
-      </w:r>
-      <w:r>
-        <w:rPr>
-          <w:rFonts w:ascii="Arial" w:hAnsi="Arial" w:cs="Arial"/>
-          <w:sz w:val="22"/>
-          <w:szCs w:val="22"/>
-        </w:rPr>
-        <w:t>, multipliziert mit einem Korrekturfaktor von 1,483 bei Normalverteilungen</w:t>
-      </w:r>
-      <w:r>
-        <w:rPr>
-          <w:rFonts w:ascii="Arial" w:hAnsi="Arial" w:cs="Arial"/>
-          <w:sz w:val="22"/>
-          <w:szCs w:val="22"/>
-        </w:rPr>
-        <w:t>.</w:t>
-      </w:r>
-      <w:r>
-        <w:rPr>
-          <w:rStyle w:val="Endnotenzeichen"/>
-          <w:rFonts w:ascii="Arial" w:hAnsi="Arial" w:cs="Arial"/>
-          <w:sz w:val="22"/>
-          <w:szCs w:val="22"/>
-        </w:rPr>
-        <w:endnoteReference w:id="3"/>
-      </w:r>
-    </w:p>
-    <w:p>
-      <w:pPr>
-        <w:pStyle w:val="StandardWeb"/>
-        <w:rPr>
-          <w:rFonts w:ascii="Arial" w:hAnsi="Arial" w:cs="Arial"/>
-          <w:sz w:val="22"/>
-          <w:szCs w:val="22"/>
-        </w:rPr>
-      </w:pPr>
-      <w:r>
-        <w:rPr>
-          <w:rFonts w:ascii="Arial" w:hAnsi="Arial" w:cs="Arial"/>
-          <w:sz w:val="22"/>
-          <w:szCs w:val="22"/>
-        </w:rPr>
-        <w:lastRenderedPageBreak/>
+          <w:sz w:val="22"/>
+          <w:szCs w:val="22"/>
+        </w:rPr>
+      </w:pPr>
+      <w:r>
+        <w:rPr>
+          <w:rFonts w:ascii="Arial" w:hAnsi="Arial" w:cs="Arial"/>
+          <w:sz w:val="22"/>
+          <w:szCs w:val="22"/>
+        </w:rPr>
         <w:t xml:space="preserve">Um Ausreißer zu identifizieren, kann bei symmetrischer Verteilung z.B. </w:t>
       </w:r>
       <w:proofErr w:type="spellStart"/>
@@ -1803,6 +2337,7 @@
           <w:sz w:val="22"/>
           <w:szCs w:val="22"/>
         </w:rPr>
+        <w:lastRenderedPageBreak/>
         <w:t xml:space="preserve">Man versucht, </w:t>
       </w:r>
       <w:r>
@@ -2591,7 +3126,6 @@
           <w:sz w:val="22"/>
           <w:szCs w:val="22"/>
         </w:rPr>
-        <w:lastRenderedPageBreak/>
         <w:t xml:space="preserve">Die </w:t>
       </w:r>
       <w:r>
@@ -3371,7 +3905,7 @@
         </w:rPr>
         <w:t xml:space="preserve">. Hierbei </w:t>
       </w:r>
-      <w:bookmarkStart w:id="0" w:name="_Hlk133874669"/>
+      <w:bookmarkStart w:id="1" w:name="_Hlk133874669"/>
       <w:r>
         <w:rPr>
           <w:rFonts w:ascii="Arial" w:hAnsi="Arial" w:cs="Arial"/>
@@ -3398,7 +3932,7 @@
         </w:rPr>
         <w:t xml:space="preserve"> werden als Ausreißer definiert</w:t>
       </w:r>
-      <w:bookmarkEnd w:id="0"/>
+      <w:bookmarkEnd w:id="1"/>
       <w:r>
         <w:rPr>
           <w:rFonts w:ascii="Arial" w:hAnsi="Arial" w:cs="Arial"/>
@@ -3847,7 +4381,6 @@
         <w:rPr>
           <w:rFonts w:ascii="Arial" w:hAnsi="Arial" w:cs="Arial"/>
         </w:rPr>
-        <w:lastRenderedPageBreak/>
         <w:t xml:space="preserve">Für multimodale Verteilungen funktionieren diese distanzbasierten Verfahren nur eingeschränkt. Lokale Ausreißer können mit dem k-nächste-Nachbarn-Verfahren oder, noch besser, mit dem </w:t>
       </w:r>
       <w:proofErr w:type="spellStart"/>
@@ -4298,6 +4831,7 @@
           <w:sz w:val="22"/>
           <w:szCs w:val="22"/>
         </w:rPr>
+        <w:lastRenderedPageBreak/>
         <w:t xml:space="preserve">LS (least </w:t>
       </w:r>
       <w:proofErr w:type="spellStart"/>
@@ -4830,7 +5364,6 @@
           <w:sz w:val="22"/>
           <w:szCs w:val="22"/>
         </w:rPr>
-        <w:lastRenderedPageBreak/>
         <w:t xml:space="preserve">Ein Nachteil bei dieser Methode ist </w:t>
       </w:r>
       <w:proofErr w:type="gramStart"/>
@@ -6112,6 +6645,7 @@
           <w:rFonts w:ascii="Arial" w:hAnsi="Arial" w:cs="Arial"/>
           <w:sz w:val="22"/>
           <w:szCs w:val="22"/>
+          <w:lang w:val="en-US"/>
         </w:rPr>
         <w:t xml:space="preserve">0361-7688/03/2904-0228. </w:t>
       </w:r>
@@ -6158,65 +6692,23 @@
         </w:rPr>
         <w:t xml:space="preserve"> </w:t>
       </w:r>
-      <w:proofErr w:type="spellStart"/>
-      <w:r>
-        <w:rPr>
-          <w:rFonts w:ascii="Arial" w:hAnsi="Arial" w:cs="Arial"/>
-          <w:sz w:val="22"/>
-          <w:szCs w:val="22"/>
-          <w:lang w:val="en-US"/>
-        </w:rPr>
-        <w:t>Vgl</w:t>
-      </w:r>
-      <w:proofErr w:type="spellEnd"/>
-      <w:r>
-        <w:rPr>
-          <w:rFonts w:ascii="Arial" w:hAnsi="Arial" w:cs="Arial"/>
-          <w:sz w:val="22"/>
-          <w:szCs w:val="22"/>
-          <w:lang w:val="en-US"/>
-        </w:rPr>
-        <w:t xml:space="preserve">. Hubert, M., </w:t>
-      </w:r>
-      <w:proofErr w:type="spellStart"/>
-      <w:r>
-        <w:rPr>
-          <w:rFonts w:ascii="Arial" w:hAnsi="Arial" w:cs="Arial"/>
-          <w:sz w:val="22"/>
-          <w:szCs w:val="22"/>
-          <w:lang w:val="en-US"/>
-        </w:rPr>
-        <w:t>Rousseeuw</w:t>
-      </w:r>
-      <w:proofErr w:type="spellEnd"/>
-      <w:r>
-        <w:rPr>
-          <w:rFonts w:ascii="Arial" w:hAnsi="Arial" w:cs="Arial"/>
-          <w:sz w:val="22"/>
-          <w:szCs w:val="22"/>
-          <w:lang w:val="en-US"/>
-        </w:rPr>
-        <w:t xml:space="preserve">, P. </w:t>
-      </w:r>
-      <w:proofErr w:type="gramStart"/>
-      <w:r>
-        <w:rPr>
-          <w:rFonts w:ascii="Arial" w:hAnsi="Arial" w:cs="Arial"/>
-          <w:sz w:val="22"/>
-          <w:szCs w:val="22"/>
-          <w:lang w:val="en-US"/>
-        </w:rPr>
-        <w:t>J..</w:t>
-      </w:r>
-      <w:proofErr w:type="gramEnd"/>
-      <w:r>
-        <w:rPr>
-          <w:rFonts w:ascii="Arial" w:hAnsi="Arial" w:cs="Arial"/>
-          <w:sz w:val="22"/>
-          <w:szCs w:val="22"/>
-          <w:lang w:val="en-US"/>
-        </w:rPr>
-        <w:t xml:space="preserve"> (2011). “Robust statistics for outlier</w:t>
+      <w:r>
+        <w:rPr>
+          <w:rFonts w:ascii="Arial" w:hAnsi="Arial" w:cs="Arial"/>
+          <w:sz w:val="22"/>
+          <w:szCs w:val="22"/>
+          <w:lang w:val="en-US"/>
+        </w:rPr>
+        <w:t xml:space="preserve">Vgl. Hubert, M., Rousseeuw, P. </w:t>
+      </w:r>
+      <w:r>
+        <w:rPr>
+          <w:rFonts w:ascii="Arial" w:hAnsi="Arial" w:cs="Arial"/>
+          <w:sz w:val="22"/>
+          <w:szCs w:val="22"/>
+          <w:lang w:val="en-US"/>
+        </w:rPr>
+        <w:t>J.. (2011). “Robust statistics for outlier</w:t>
       </w:r>
     </w:p>
     <w:p>
@@ -6233,47 +6725,7 @@
           <w:szCs w:val="22"/>
           <w:lang w:val="en-US"/>
         </w:rPr>
-        <w:t xml:space="preserve">detection”. John Wiley &amp; Sons, Inc., WIREs Data Mining </w:t>
-      </w:r>
-      <w:proofErr w:type="spellStart"/>
-      <w:r>
-        <w:rPr>
-          <w:rFonts w:ascii="Arial" w:hAnsi="Arial" w:cs="Arial"/>
-          <w:sz w:val="22"/>
-          <w:szCs w:val="22"/>
-          <w:lang w:val="en-US"/>
-        </w:rPr>
-        <w:t>Knowl</w:t>
-      </w:r>
-      <w:proofErr w:type="spellEnd"/>
-      <w:r>
-        <w:rPr>
-          <w:rFonts w:ascii="Arial" w:hAnsi="Arial" w:cs="Arial"/>
-          <w:sz w:val="22"/>
-          <w:szCs w:val="22"/>
-          <w:lang w:val="en-US"/>
-        </w:rPr>
-        <w:t xml:space="preserve"> </w:t>
-      </w:r>
-      <w:proofErr w:type="spellStart"/>
-      <w:r>
-        <w:rPr>
-          <w:rFonts w:ascii="Arial" w:hAnsi="Arial" w:cs="Arial"/>
-          <w:sz w:val="22"/>
-          <w:szCs w:val="22"/>
-          <w:lang w:val="en-US"/>
-        </w:rPr>
-        <w:t>Discov</w:t>
-      </w:r>
-      <w:proofErr w:type="spellEnd"/>
-      <w:r>
-        <w:rPr>
-          <w:rFonts w:ascii="Arial" w:hAnsi="Arial" w:cs="Arial"/>
-          <w:sz w:val="22"/>
-          <w:szCs w:val="22"/>
-          <w:lang w:val="en-US"/>
-        </w:rPr>
-        <w:t>, 2011, 1, 73–79, DOI: 10.1002/widm.2, S. 3.</w:t>
+        <w:t>detection”. John Wiley &amp; Sons, Inc., WIREs Data Mining Knowl Discov, 2011, 1, 73–79, DOI: 10.1002/widm.2, S. 3.</w:t>
       </w:r>
     </w:p>
   </w:endnote>
@@ -6308,6 +6760,118 @@
 <file path=word/numbering.xml><?xml version="1.0" encoding="utf-8"?>
 <w:numbering xmlns:wpc="http://schemas.microsoft.com/office/word/2010/wordprocessingCanvas" xmlns:cx="http://schemas.microsoft.com/office/drawing/2014/chartex" xmlns:cx1="http://schemas.microsoft.com/office/drawing/2015/9/8/chartex" xmlns:cx2="http://schemas.microsoft.com/office/drawing/2015/10/21/chartex" xmlns:cx3="http://schemas.microsoft.com/office/drawing/2016/5/9/chartex" xmlns:cx4="http://schemas.microsoft.com/office/drawing/2016/5/10/chartex" xmlns:cx5="http://schemas.microsoft.com/office/drawing/2016/5/11/chartex" xmlns:cx6="http://schemas.microsoft.com/office/drawing/2016/5/12/chartex" xmlns:cx7="http://schemas.microsoft.com/office/drawing/2016/5/13/chartex" xmlns:cx8="http://schemas.microsoft.com/office/drawing/2016/5/14/chartex" xmlns:mc="http://schemas.openxmlformats.org/markup-compatibility/2006" xmlns:aink="http://schemas.microsoft.com/office/drawing/2016/ink" xmlns:am3d="http://schemas.microsoft.com/office/drawing/2017/model3d" xmlns:o="urn:schemas-microsoft-com:office:office" xmlns:oel="http://schemas.microsoft.com/office/2019/extlst" xmlns:r="http://schemas.openxmlformats.org/officeDocument/2006/relationships" xmlns:m="http://schemas.openxmlformats.org/officeDocument/2006/math" xmlns:v="urn:schemas-microsoft-com:vml" xmlns:wp14="http://schemas.microsoft.com/office/word/2010/wordprocessingDrawing" xmlns:wp="http://schemas.openxmlformats.org/drawingml/2006/wordprocessingDrawing" xmlns:w10="urn:schemas-microsoft-com:office:word" xmlns:w="http://schemas.openxmlformats.org/wordprocessingml/2006/main" xmlns:w14="http://schemas.microsoft.com/office/word/2010/wordml" xmlns:w15="http://schemas.microsoft.com/office/word/2012/wordml" xmlns:w16cex="http://schemas.microsoft.com/office/word/2018/wordml/cex" xmlns:w16cid="http://schemas.microsoft.com/office/word/2016/wordml/cid" xmlns:w16="http://schemas.microsoft.com/office/word/2018/wordml" xmlns:w16sdtdh="http://schemas.microsoft.com/office/word/2020/wordml/sdtdatahash" xmlns:w16se="http://schemas.microsoft.com/office/word/2015/wordml/symex" xmlns:wpg="http://schemas.microsoft.com/office/word/2010/wordprocessingGroup" xmlns:wpi="http://schemas.microsoft.com/office/word/2010/wordprocessingInk" xmlns:wne="http://schemas.microsoft.com/office/word/2006/wordml" xmlns:wps="http://schemas.microsoft.com/office/word/2010/wordprocessingShape" mc:Ignorable="w14 w15 w16se w16cid w16 w16cex w16sdtdh wp14">
   <w:abstractNum w:abstractNumId="0" w15:restartNumberingAfterBreak="0">
+    <w:nsid w:val="323B4B03"/>
+    <w:multiLevelType w:val="hybridMultilevel"/>
+    <w:tmpl w:val="76F4D48C"/>
+    <w:lvl w:ilvl="0" w:tplc="676E7838">
+      <w:numFmt w:val="bullet"/>
+      <w:lvlText w:val="-"/>
+      <w:lvlJc w:val="left"/>
+      <w:pPr>
+        <w:ind w:left="720" w:hanging="360"/>
+      </w:pPr>
+      <w:rPr>
+        <w:rFonts w:ascii="Calibri" w:eastAsiaTheme="minorHAnsi" w:hAnsi="Calibri" w:cs="Calibri" w:hint="default"/>
+      </w:rPr>
+    </w:lvl>
+    <w:lvl w:ilvl="1" w:tplc="04070003" w:tentative="1">
+      <w:start w:val="1"/>
+      <w:numFmt w:val="bullet"/>
+      <w:lvlText w:val="o"/>
+      <w:lvlJc w:val="left"/>
+      <w:pPr>
+        <w:ind w:left="1440" w:hanging="360"/>
+      </w:pPr>
+      <w:rPr>
+        <w:rFonts w:ascii="Courier New" w:hAnsi="Courier New" w:cs="Courier New" w:hint="default"/>
+      </w:rPr>
+    </w:lvl>
+    <w:lvl w:ilvl="2" w:tplc="04070005" w:tentative="1">
+      <w:start w:val="1"/>
+      <w:numFmt w:val="bullet"/>
+      <w:lvlText w:val=""/>
+      <w:lvlJc w:val="left"/>
+      <w:pPr>
+        <w:ind w:left="2160" w:hanging="360"/>
+      </w:pPr>
+      <w:rPr>
+        <w:rFonts w:ascii="Wingdings" w:hAnsi="Wingdings" w:hint="default"/>
+      </w:rPr>
+    </w:lvl>
+    <w:lvl w:ilvl="3" w:tplc="04070001" w:tentative="1">
+      <w:start w:val="1"/>
+      <w:numFmt w:val="bullet"/>
+      <w:lvlText w:val=""/>
+      <w:lvlJc w:val="left"/>
+      <w:pPr>
+        <w:ind w:left="2880" w:hanging="360"/>
+      </w:pPr>
+      <w:rPr>
+        <w:rFonts w:ascii="Symbol" w:hAnsi="Symbol" w:hint="default"/>
+      </w:rPr>
+    </w:lvl>
+    <w:lvl w:ilvl="4" w:tplc="04070003" w:tentative="1">
+      <w:start w:val="1"/>
+      <w:numFmt w:val="bullet"/>
+      <w:lvlText w:val="o"/>
+      <w:lvlJc w:val="left"/>
+      <w:pPr>
+        <w:ind w:left="3600" w:hanging="360"/>
+      </w:pPr>
+      <w:rPr>
+        <w:rFonts w:ascii="Courier New" w:hAnsi="Courier New" w:cs="Courier New" w:hint="default"/>
+      </w:rPr>
+    </w:lvl>
+    <w:lvl w:ilvl="5" w:tplc="04070005" w:tentative="1">
+      <w:start w:val="1"/>
+      <w:numFmt w:val="bullet"/>
+      <w:lvlText w:val=""/>
+      <w:lvlJc w:val="left"/>
+      <w:pPr>
+        <w:ind w:left="4320" w:hanging="360"/>
+      </w:pPr>
+      <w:rPr>
+        <w:rFonts w:ascii="Wingdings" w:hAnsi="Wingdings" w:hint="default"/>
+      </w:rPr>
+    </w:lvl>
+    <w:lvl w:ilvl="6" w:tplc="04070001" w:tentative="1">
+      <w:start w:val="1"/>
+      <w:numFmt w:val="bullet"/>
+      <w:lvlText w:val=""/>
+      <w:lvlJc w:val="left"/>
+      <w:pPr>
+        <w:ind w:left="5040" w:hanging="360"/>
+      </w:pPr>
+      <w:rPr>
+        <w:rFonts w:ascii="Symbol" w:hAnsi="Symbol" w:hint="default"/>
+      </w:rPr>
+    </w:lvl>
+    <w:lvl w:ilvl="7" w:tplc="04070003" w:tentative="1">
+      <w:start w:val="1"/>
+      <w:numFmt w:val="bullet"/>
+      <w:lvlText w:val="o"/>
+      <w:lvlJc w:val="left"/>
+      <w:pPr>
+        <w:ind w:left="5760" w:hanging="360"/>
+      </w:pPr>
+      <w:rPr>
+        <w:rFonts w:ascii="Courier New" w:hAnsi="Courier New" w:cs="Courier New" w:hint="default"/>
+      </w:rPr>
+    </w:lvl>
+    <w:lvl w:ilvl="8" w:tplc="04070005" w:tentative="1">
+      <w:start w:val="1"/>
+      <w:numFmt w:val="bullet"/>
+      <w:lvlText w:val=""/>
+      <w:lvlJc w:val="left"/>
+      <w:pPr>
+        <w:ind w:left="6480" w:hanging="360"/>
+      </w:pPr>
+      <w:rPr>
+        <w:rFonts w:ascii="Wingdings" w:hAnsi="Wingdings" w:hint="default"/>
+      </w:rPr>
+    </w:lvl>
+  </w:abstractNum>
+  <w:abstractNum w:abstractNumId="1" w15:restartNumberingAfterBreak="0">
     <w:nsid w:val="42FB48E6"/>
     <w:multiLevelType w:val="multilevel"/>
     <w:tmpl w:val="D3BC5702"/>
@@ -6456,7 +7020,7 @@
       </w:rPr>
     </w:lvl>
   </w:abstractNum>
-  <w:abstractNum w:abstractNumId="1" w15:restartNumberingAfterBreak="0">
+  <w:abstractNum w:abstractNumId="2" w15:restartNumberingAfterBreak="0">
     <w:nsid w:val="46E87081"/>
     <w:multiLevelType w:val="multilevel"/>
     <w:tmpl w:val="C366A608"/>
@@ -6605,7 +7169,7 @@
       </w:rPr>
     </w:lvl>
   </w:abstractNum>
-  <w:abstractNum w:abstractNumId="2" w15:restartNumberingAfterBreak="0">
+  <w:abstractNum w:abstractNumId="3" w15:restartNumberingAfterBreak="0">
     <w:nsid w:val="54F164FA"/>
     <w:multiLevelType w:val="multilevel"/>
     <w:tmpl w:val="44C4963A"/>
@@ -6754,7 +7318,7 @@
       </w:rPr>
     </w:lvl>
   </w:abstractNum>
-  <w:abstractNum w:abstractNumId="3" w15:restartNumberingAfterBreak="0">
+  <w:abstractNum w:abstractNumId="4" w15:restartNumberingAfterBreak="0">
     <w:nsid w:val="720C7D9E"/>
     <w:multiLevelType w:val="multilevel"/>
     <w:tmpl w:val="BCDE004E"/>
@@ -6903,7 +7467,7 @@
       </w:rPr>
     </w:lvl>
   </w:abstractNum>
-  <w:abstractNum w:abstractNumId="4" w15:restartNumberingAfterBreak="0">
+  <w:abstractNum w:abstractNumId="5" w15:restartNumberingAfterBreak="0">
     <w:nsid w:val="75EC3E98"/>
     <w:multiLevelType w:val="multilevel"/>
     <w:tmpl w:val="F9CC8C08"/>
@@ -7053,19 +7617,22 @@
     </w:lvl>
   </w:abstractNum>
   <w:num w:numId="1" w16cid:durableId="932855154">
-    <w:abstractNumId w:val="0"/>
+    <w:abstractNumId w:val="1"/>
   </w:num>
   <w:num w:numId="2" w16cid:durableId="2142261087">
+    <w:abstractNumId w:val="3"/>
+  </w:num>
+  <w:num w:numId="3" w16cid:durableId="677123896">
+    <w:abstractNumId w:val="4"/>
+  </w:num>
+  <w:num w:numId="4" w16cid:durableId="2029673356">
+    <w:abstractNumId w:val="5"/>
+  </w:num>
+  <w:num w:numId="5" w16cid:durableId="1462576156">
     <w:abstractNumId w:val="2"/>
   </w:num>
-  <w:num w:numId="3" w16cid:durableId="677123896">
-    <w:abstractNumId w:val="3"/>
-  </w:num>
-  <w:num w:numId="4" w16cid:durableId="2029673356">
-    <w:abstractNumId w:val="4"/>
-  </w:num>
-  <w:num w:numId="5" w16cid:durableId="1462576156">
-    <w:abstractNumId w:val="1"/>
+  <w:num w:numId="6" w16cid:durableId="797115169">
+    <w:abstractNumId w:val="0"/>
   </w:num>
 </w:numbering>
 </file>
@@ -7724,6 +8291,17 @@
       <w:szCs w:val="24"/>
     </w:rPr>
   </w:style>
+  <w:style w:type="paragraph" w:styleId="Listenabsatz">
+    <w:name w:val="List Paragraph"/>
+    <w:basedOn w:val="Standard"/>
+    <w:uiPriority w:val="34"/>
+    <w:qFormat/>
+    <w:rsid w:val="00961251"/>
+    <w:pPr>
+      <w:ind w:left="720"/>
+      <w:contextualSpacing/>
+    </w:pPr>
+  </w:style>
 </w:styles>
 </file>
 

</xml_diff>